<commit_message>
Hamilton: Update Risk Assessment
</commit_message>
<xml_diff>
--- a/docproject/official_ahns/AHNS-2010-SY-PM-002.docx
+++ b/docproject/official_ahns/AHNS-2010-SY-PM-002.docx
@@ -949,6 +949,64 @@
                 <w:t>Michael Hamilton</w:t>
               </w:r>
             </w:fldSimple>
+          </w:p>
+        </w:tc>
+      </w:tr>
+      <w:tr>
+        <w:tc>
+          <w:tcPr>
+            <w:tcW w:w="1808" w:type="dxa"/>
+          </w:tcPr>
+          <w:p>
+            <w:pPr>
+              <w:spacing w:after="120"/>
+              <w:jc w:val="center"/>
+            </w:pPr>
+            <w:r>
+              <w:t>2.0</w:t>
+            </w:r>
+          </w:p>
+        </w:tc>
+        <w:tc>
+          <w:tcPr>
+            <w:tcW w:w="4294" w:type="dxa"/>
+          </w:tcPr>
+          <w:p>
+            <w:pPr>
+              <w:spacing w:after="120"/>
+              <w:jc w:val="left"/>
+            </w:pPr>
+            <w:r>
+              <w:t>Update Testing Risks</w:t>
+            </w:r>
+          </w:p>
+        </w:tc>
+        <w:tc>
+          <w:tcPr>
+            <w:tcW w:w="1695" w:type="dxa"/>
+          </w:tcPr>
+          <w:p>
+            <w:pPr>
+              <w:spacing w:after="120"/>
+              <w:jc w:val="center"/>
+            </w:pPr>
+            <w:r>
+              <w:t>13 Aug 2010</w:t>
+            </w:r>
+          </w:p>
+        </w:tc>
+        <w:tc>
+          <w:tcPr>
+            <w:tcW w:w="1559" w:type="dxa"/>
+          </w:tcPr>
+          <w:p>
+            <w:pPr>
+              <w:spacing w:after="120"/>
+              <w:jc w:val="center"/>
+            </w:pPr>
+            <w:r>
+              <w:t>Michael Hamilton</w:t>
+            </w:r>
           </w:p>
         </w:tc>
       </w:tr>
@@ -1480,7 +1538,7 @@
         </w:rPr>
         <w:fldChar w:fldCharType="separate"/>
       </w:r>
-      <w:hyperlink w:anchor="_Toc264988171" w:history="1">
+      <w:hyperlink w:anchor="_Toc269473774" w:history="1">
         <w:r>
           <w:rPr>
             <w:rStyle w:val="Hyperlink"/>
@@ -1527,7 +1585,7 @@
             <w:noProof/>
             <w:webHidden/>
           </w:rPr>
-          <w:instrText xml:space="preserve"> PAGEREF _Toc264988171 \h </w:instrText>
+          <w:instrText xml:space="preserve"> PAGEREF _Toc269473774 \h </w:instrText>
         </w:r>
         <w:r>
           <w:rPr>
@@ -1574,7 +1632,7 @@
           <w:lang w:eastAsia="en-AU"/>
         </w:rPr>
       </w:pPr>
-      <w:hyperlink w:anchor="_Toc264988172" w:history="1">
+      <w:hyperlink w:anchor="_Toc269473775" w:history="1">
         <w:r>
           <w:rPr>
             <w:rStyle w:val="Hyperlink"/>
@@ -1619,7 +1677,7 @@
             <w:noProof/>
             <w:webHidden/>
           </w:rPr>
-          <w:instrText xml:space="preserve"> PAGEREF _Toc264988172 \h </w:instrText>
+          <w:instrText xml:space="preserve"> PAGEREF _Toc269473775 \h </w:instrText>
         </w:r>
         <w:r>
           <w:rPr>
@@ -1666,7 +1724,7 @@
           <w:lang w:eastAsia="en-AU"/>
         </w:rPr>
       </w:pPr>
-      <w:hyperlink w:anchor="_Toc264988173" w:history="1">
+      <w:hyperlink w:anchor="_Toc269473776" w:history="1">
         <w:r>
           <w:rPr>
             <w:rStyle w:val="Hyperlink"/>
@@ -1711,7 +1769,7 @@
             <w:noProof/>
             <w:webHidden/>
           </w:rPr>
-          <w:instrText xml:space="preserve"> PAGEREF _Toc264988173 \h </w:instrText>
+          <w:instrText xml:space="preserve"> PAGEREF _Toc269473776 \h </w:instrText>
         </w:r>
         <w:r>
           <w:rPr>
@@ -1760,7 +1818,7 @@
           <w:lang w:eastAsia="en-AU"/>
         </w:rPr>
       </w:pPr>
-      <w:hyperlink w:anchor="_Toc264988174" w:history="1">
+      <w:hyperlink w:anchor="_Toc269473777" w:history="1">
         <w:r>
           <w:rPr>
             <w:rStyle w:val="Hyperlink"/>
@@ -1807,7 +1865,7 @@
             <w:noProof/>
             <w:webHidden/>
           </w:rPr>
-          <w:instrText xml:space="preserve"> PAGEREF _Toc264988174 \h </w:instrText>
+          <w:instrText xml:space="preserve"> PAGEREF _Toc269473777 \h </w:instrText>
         </w:r>
         <w:r>
           <w:rPr>
@@ -1854,7 +1912,7 @@
           <w:lang w:eastAsia="en-AU"/>
         </w:rPr>
       </w:pPr>
-      <w:hyperlink w:anchor="_Toc264988175" w:history="1">
+      <w:hyperlink w:anchor="_Toc269473778" w:history="1">
         <w:r>
           <w:rPr>
             <w:rStyle w:val="Hyperlink"/>
@@ -1899,7 +1957,7 @@
             <w:noProof/>
             <w:webHidden/>
           </w:rPr>
-          <w:instrText xml:space="preserve"> PAGEREF _Toc264988175 \h </w:instrText>
+          <w:instrText xml:space="preserve"> PAGEREF _Toc269473778 \h </w:instrText>
         </w:r>
         <w:r>
           <w:rPr>
@@ -1946,7 +2004,7 @@
           <w:lang w:eastAsia="en-AU"/>
         </w:rPr>
       </w:pPr>
-      <w:hyperlink w:anchor="_Toc264988176" w:history="1">
+      <w:hyperlink w:anchor="_Toc269473779" w:history="1">
         <w:r>
           <w:rPr>
             <w:rStyle w:val="Hyperlink"/>
@@ -1991,7 +2049,7 @@
             <w:noProof/>
             <w:webHidden/>
           </w:rPr>
-          <w:instrText xml:space="preserve"> PAGEREF _Toc264988176 \h </w:instrText>
+          <w:instrText xml:space="preserve"> PAGEREF _Toc269473779 \h </w:instrText>
         </w:r>
         <w:r>
           <w:rPr>
@@ -2040,7 +2098,7 @@
           <w:lang w:eastAsia="en-AU"/>
         </w:rPr>
       </w:pPr>
-      <w:hyperlink w:anchor="_Toc264988177" w:history="1">
+      <w:hyperlink w:anchor="_Toc269473780" w:history="1">
         <w:r>
           <w:rPr>
             <w:rStyle w:val="Hyperlink"/>
@@ -2087,7 +2145,7 @@
             <w:noProof/>
             <w:webHidden/>
           </w:rPr>
-          <w:instrText xml:space="preserve"> PAGEREF _Toc264988177 \h </w:instrText>
+          <w:instrText xml:space="preserve"> PAGEREF _Toc269473780 \h </w:instrText>
         </w:r>
         <w:r>
           <w:rPr>
@@ -2134,7 +2192,7 @@
           <w:lang w:eastAsia="en-AU"/>
         </w:rPr>
       </w:pPr>
-      <w:hyperlink w:anchor="_Toc264988178" w:history="1">
+      <w:hyperlink w:anchor="_Toc269473781" w:history="1">
         <w:r>
           <w:rPr>
             <w:rStyle w:val="Hyperlink"/>
@@ -2179,7 +2237,7 @@
             <w:noProof/>
             <w:webHidden/>
           </w:rPr>
-          <w:instrText xml:space="preserve"> PAGEREF _Toc264988178 \h </w:instrText>
+          <w:instrText xml:space="preserve"> PAGEREF _Toc269473781 \h </w:instrText>
         </w:r>
         <w:r>
           <w:rPr>
@@ -2226,7 +2284,7 @@
           <w:lang w:eastAsia="en-AU"/>
         </w:rPr>
       </w:pPr>
-      <w:hyperlink w:anchor="_Toc264988179" w:history="1">
+      <w:hyperlink w:anchor="_Toc269473782" w:history="1">
         <w:r>
           <w:rPr>
             <w:rStyle w:val="Hyperlink"/>
@@ -2271,7 +2329,7 @@
             <w:noProof/>
             <w:webHidden/>
           </w:rPr>
-          <w:instrText xml:space="preserve"> PAGEREF _Toc264988179 \h </w:instrText>
+          <w:instrText xml:space="preserve"> PAGEREF _Toc269473782 \h </w:instrText>
         </w:r>
         <w:r>
           <w:rPr>
@@ -2318,7 +2376,7 @@
           <w:lang w:eastAsia="en-AU"/>
         </w:rPr>
       </w:pPr>
-      <w:hyperlink w:anchor="_Toc264988180" w:history="1">
+      <w:hyperlink w:anchor="_Toc269473783" w:history="1">
         <w:r>
           <w:rPr>
             <w:rStyle w:val="Hyperlink"/>
@@ -2363,7 +2421,7 @@
             <w:noProof/>
             <w:webHidden/>
           </w:rPr>
-          <w:instrText xml:space="preserve"> PAGEREF _Toc264988180 \h </w:instrText>
+          <w:instrText xml:space="preserve"> PAGEREF _Toc269473783 \h </w:instrText>
         </w:r>
         <w:r>
           <w:rPr>
@@ -2409,7 +2467,7 @@
           <w:lang w:eastAsia="en-AU"/>
         </w:rPr>
       </w:pPr>
-      <w:hyperlink w:anchor="_Toc264988181" w:history="1">
+      <w:hyperlink w:anchor="_Toc269473784" w:history="1">
         <w:r>
           <w:rPr>
             <w:rStyle w:val="Hyperlink"/>
@@ -2453,7 +2511,7 @@
             <w:noProof/>
             <w:webHidden/>
           </w:rPr>
-          <w:instrText xml:space="preserve"> PAGEREF _Toc264988181 \h </w:instrText>
+          <w:instrText xml:space="preserve"> PAGEREF _Toc269473784 \h </w:instrText>
         </w:r>
         <w:r>
           <w:rPr>
@@ -2499,7 +2557,7 @@
           <w:lang w:eastAsia="en-AU"/>
         </w:rPr>
       </w:pPr>
-      <w:hyperlink w:anchor="_Toc264988182" w:history="1">
+      <w:hyperlink w:anchor="_Toc269473785" w:history="1">
         <w:r>
           <w:rPr>
             <w:rStyle w:val="Hyperlink"/>
@@ -2543,7 +2601,7 @@
             <w:noProof/>
             <w:webHidden/>
           </w:rPr>
-          <w:instrText xml:space="preserve"> PAGEREF _Toc264988182 \h </w:instrText>
+          <w:instrText xml:space="preserve"> PAGEREF _Toc269473785 \h </w:instrText>
         </w:r>
         <w:r>
           <w:rPr>
@@ -2589,7 +2647,7 @@
           <w:lang w:eastAsia="en-AU"/>
         </w:rPr>
       </w:pPr>
-      <w:hyperlink w:anchor="_Toc264988183" w:history="1">
+      <w:hyperlink w:anchor="_Toc269473786" w:history="1">
         <w:r>
           <w:rPr>
             <w:rStyle w:val="Hyperlink"/>
@@ -2633,7 +2691,7 @@
             <w:noProof/>
             <w:webHidden/>
           </w:rPr>
-          <w:instrText xml:space="preserve"> PAGEREF _Toc264988183 \h </w:instrText>
+          <w:instrText xml:space="preserve"> PAGEREF _Toc269473786 \h </w:instrText>
         </w:r>
         <w:r>
           <w:rPr>
@@ -2679,7 +2737,7 @@
           <w:lang w:eastAsia="en-AU"/>
         </w:rPr>
       </w:pPr>
-      <w:hyperlink w:anchor="_Toc264988184" w:history="1">
+      <w:hyperlink w:anchor="_Toc269473787" w:history="1">
         <w:r>
           <w:rPr>
             <w:rStyle w:val="Hyperlink"/>
@@ -2723,7 +2781,7 @@
             <w:noProof/>
             <w:webHidden/>
           </w:rPr>
-          <w:instrText xml:space="preserve"> PAGEREF _Toc264988184 \h </w:instrText>
+          <w:instrText xml:space="preserve"> PAGEREF _Toc269473787 \h </w:instrText>
         </w:r>
         <w:r>
           <w:rPr>
@@ -2769,7 +2827,7 @@
           <w:lang w:eastAsia="en-AU"/>
         </w:rPr>
       </w:pPr>
-      <w:hyperlink w:anchor="_Toc264988185" w:history="1">
+      <w:hyperlink w:anchor="_Toc269473788" w:history="1">
         <w:r>
           <w:rPr>
             <w:rStyle w:val="Hyperlink"/>
@@ -2813,7 +2871,7 @@
             <w:noProof/>
             <w:webHidden/>
           </w:rPr>
-          <w:instrText xml:space="preserve"> PAGEREF _Toc264988185 \h </w:instrText>
+          <w:instrText xml:space="preserve"> PAGEREF _Toc269473788 \h </w:instrText>
         </w:r>
         <w:r>
           <w:rPr>
@@ -2862,7 +2920,7 @@
           <w:lang w:eastAsia="en-AU"/>
         </w:rPr>
       </w:pPr>
-      <w:hyperlink w:anchor="_Toc264988186" w:history="1">
+      <w:hyperlink w:anchor="_Toc269473789" w:history="1">
         <w:r>
           <w:rPr>
             <w:rStyle w:val="Hyperlink"/>
@@ -2909,7 +2967,7 @@
             <w:noProof/>
             <w:webHidden/>
           </w:rPr>
-          <w:instrText xml:space="preserve"> PAGEREF _Toc264988186 \h </w:instrText>
+          <w:instrText xml:space="preserve"> PAGEREF _Toc269473789 \h </w:instrText>
         </w:r>
         <w:r>
           <w:rPr>
@@ -2956,7 +3014,7 @@
           <w:lang w:eastAsia="en-AU"/>
         </w:rPr>
       </w:pPr>
-      <w:hyperlink w:anchor="_Toc264988187" w:history="1">
+      <w:hyperlink w:anchor="_Toc269473790" w:history="1">
         <w:r>
           <w:rPr>
             <w:rStyle w:val="Hyperlink"/>
@@ -3001,7 +3059,7 @@
             <w:noProof/>
             <w:webHidden/>
           </w:rPr>
-          <w:instrText xml:space="preserve"> PAGEREF _Toc264988187 \h </w:instrText>
+          <w:instrText xml:space="preserve"> PAGEREF _Toc269473790 \h </w:instrText>
         </w:r>
         <w:r>
           <w:rPr>
@@ -3047,7 +3105,7 @@
           <w:lang w:eastAsia="en-AU"/>
         </w:rPr>
       </w:pPr>
-      <w:hyperlink w:anchor="_Toc264988188" w:history="1">
+      <w:hyperlink w:anchor="_Toc269473791" w:history="1">
         <w:r>
           <w:rPr>
             <w:rStyle w:val="Hyperlink"/>
@@ -3091,7 +3149,7 @@
             <w:noProof/>
             <w:webHidden/>
           </w:rPr>
-          <w:instrText xml:space="preserve"> PAGEREF _Toc264988188 \h </w:instrText>
+          <w:instrText xml:space="preserve"> PAGEREF _Toc269473791 \h </w:instrText>
         </w:r>
         <w:r>
           <w:rPr>
@@ -3137,7 +3195,7 @@
           <w:lang w:eastAsia="en-AU"/>
         </w:rPr>
       </w:pPr>
-      <w:hyperlink w:anchor="_Toc264988189" w:history="1">
+      <w:hyperlink w:anchor="_Toc269473792" w:history="1">
         <w:r>
           <w:rPr>
             <w:rStyle w:val="Hyperlink"/>
@@ -3181,7 +3239,7 @@
             <w:noProof/>
             <w:webHidden/>
           </w:rPr>
-          <w:instrText xml:space="preserve"> PAGEREF _Toc264988189 \h </w:instrText>
+          <w:instrText xml:space="preserve"> PAGEREF _Toc269473792 \h </w:instrText>
         </w:r>
         <w:r>
           <w:rPr>
@@ -3228,7 +3286,7 @@
           <w:lang w:eastAsia="en-AU"/>
         </w:rPr>
       </w:pPr>
-      <w:hyperlink w:anchor="_Toc264988190" w:history="1">
+      <w:hyperlink w:anchor="_Toc269473793" w:history="1">
         <w:r>
           <w:rPr>
             <w:rStyle w:val="Hyperlink"/>
@@ -3273,7 +3331,7 @@
             <w:noProof/>
             <w:webHidden/>
           </w:rPr>
-          <w:instrText xml:space="preserve"> PAGEREF _Toc264988190 \h </w:instrText>
+          <w:instrText xml:space="preserve"> PAGEREF _Toc269473793 \h </w:instrText>
         </w:r>
         <w:r>
           <w:rPr>
@@ -3319,7 +3377,7 @@
           <w:lang w:eastAsia="en-AU"/>
         </w:rPr>
       </w:pPr>
-      <w:hyperlink w:anchor="_Toc264988191" w:history="1">
+      <w:hyperlink w:anchor="_Toc269473794" w:history="1">
         <w:r>
           <w:rPr>
             <w:rStyle w:val="Hyperlink"/>
@@ -3363,7 +3421,7 @@
             <w:noProof/>
             <w:webHidden/>
           </w:rPr>
-          <w:instrText xml:space="preserve"> PAGEREF _Toc264988191 \h </w:instrText>
+          <w:instrText xml:space="preserve"> PAGEREF _Toc269473794 \h </w:instrText>
         </w:r>
         <w:r>
           <w:rPr>
@@ -3409,7 +3467,7 @@
           <w:lang w:eastAsia="en-AU"/>
         </w:rPr>
       </w:pPr>
-      <w:hyperlink w:anchor="_Toc264988192" w:history="1">
+      <w:hyperlink w:anchor="_Toc269473795" w:history="1">
         <w:r>
           <w:rPr>
             <w:rStyle w:val="Hyperlink"/>
@@ -3453,7 +3511,7 @@
             <w:noProof/>
             <w:webHidden/>
           </w:rPr>
-          <w:instrText xml:space="preserve"> PAGEREF _Toc264988192 \h </w:instrText>
+          <w:instrText xml:space="preserve"> PAGEREF _Toc269473795 \h </w:instrText>
         </w:r>
         <w:r>
           <w:rPr>
@@ -3499,7 +3557,7 @@
           <w:lang w:eastAsia="en-AU"/>
         </w:rPr>
       </w:pPr>
-      <w:hyperlink w:anchor="_Toc264988193" w:history="1">
+      <w:hyperlink w:anchor="_Toc269473796" w:history="1">
         <w:r>
           <w:rPr>
             <w:rStyle w:val="Hyperlink"/>
@@ -3543,7 +3601,7 @@
             <w:noProof/>
             <w:webHidden/>
           </w:rPr>
-          <w:instrText xml:space="preserve"> PAGEREF _Toc264988193 \h </w:instrText>
+          <w:instrText xml:space="preserve"> PAGEREF _Toc269473796 \h </w:instrText>
         </w:r>
         <w:r>
           <w:rPr>
@@ -3589,7 +3647,7 @@
           <w:lang w:eastAsia="en-AU"/>
         </w:rPr>
       </w:pPr>
-      <w:hyperlink w:anchor="_Toc264988194" w:history="1">
+      <w:hyperlink w:anchor="_Toc269473797" w:history="1">
         <w:r>
           <w:rPr>
             <w:rStyle w:val="Hyperlink"/>
@@ -3633,7 +3691,7 @@
             <w:noProof/>
             <w:webHidden/>
           </w:rPr>
-          <w:instrText xml:space="preserve"> PAGEREF _Toc264988194 \h </w:instrText>
+          <w:instrText xml:space="preserve"> PAGEREF _Toc269473797 \h </w:instrText>
         </w:r>
         <w:r>
           <w:rPr>
@@ -3680,7 +3738,7 @@
           <w:lang w:eastAsia="en-AU"/>
         </w:rPr>
       </w:pPr>
-      <w:hyperlink w:anchor="_Toc264988195" w:history="1">
+      <w:hyperlink w:anchor="_Toc269473798" w:history="1">
         <w:r>
           <w:rPr>
             <w:rStyle w:val="Hyperlink"/>
@@ -3725,7 +3783,7 @@
             <w:noProof/>
             <w:webHidden/>
           </w:rPr>
-          <w:instrText xml:space="preserve"> PAGEREF _Toc264988195 \h </w:instrText>
+          <w:instrText xml:space="preserve"> PAGEREF _Toc269473798 \h </w:instrText>
         </w:r>
         <w:r>
           <w:rPr>
@@ -3771,7 +3829,7 @@
           <w:lang w:eastAsia="en-AU"/>
         </w:rPr>
       </w:pPr>
-      <w:hyperlink w:anchor="_Toc264988196" w:history="1">
+      <w:hyperlink w:anchor="_Toc269473799" w:history="1">
         <w:r>
           <w:rPr>
             <w:rStyle w:val="Hyperlink"/>
@@ -3815,7 +3873,7 @@
             <w:noProof/>
             <w:webHidden/>
           </w:rPr>
-          <w:instrText xml:space="preserve"> PAGEREF _Toc264988196 \h </w:instrText>
+          <w:instrText xml:space="preserve"> PAGEREF _Toc269473799 \h </w:instrText>
         </w:r>
         <w:r>
           <w:rPr>
@@ -3861,7 +3919,7 @@
           <w:lang w:eastAsia="en-AU"/>
         </w:rPr>
       </w:pPr>
-      <w:hyperlink w:anchor="_Toc264988197" w:history="1">
+      <w:hyperlink w:anchor="_Toc269473800" w:history="1">
         <w:r>
           <w:rPr>
             <w:rStyle w:val="Hyperlink"/>
@@ -3905,7 +3963,7 @@
             <w:noProof/>
             <w:webHidden/>
           </w:rPr>
-          <w:instrText xml:space="preserve"> PAGEREF _Toc264988197 \h </w:instrText>
+          <w:instrText xml:space="preserve"> PAGEREF _Toc269473800 \h </w:instrText>
         </w:r>
         <w:r>
           <w:rPr>
@@ -3954,7 +4012,7 @@
           <w:lang w:eastAsia="en-AU"/>
         </w:rPr>
       </w:pPr>
-      <w:hyperlink w:anchor="_Toc264988198" w:history="1">
+      <w:hyperlink w:anchor="_Toc269473801" w:history="1">
         <w:r>
           <w:rPr>
             <w:rStyle w:val="Hyperlink"/>
@@ -4001,7 +4059,7 @@
             <w:noProof/>
             <w:webHidden/>
           </w:rPr>
-          <w:instrText xml:space="preserve"> PAGEREF _Toc264988198 \h </w:instrText>
+          <w:instrText xml:space="preserve"> PAGEREF _Toc269473801 \h </w:instrText>
         </w:r>
         <w:r>
           <w:rPr>
@@ -4048,7 +4106,7 @@
           <w:lang w:eastAsia="en-AU"/>
         </w:rPr>
       </w:pPr>
-      <w:hyperlink w:anchor="_Toc264988199" w:history="1">
+      <w:hyperlink w:anchor="_Toc269473802" w:history="1">
         <w:r>
           <w:rPr>
             <w:rStyle w:val="Hyperlink"/>
@@ -4093,7 +4151,7 @@
             <w:noProof/>
             <w:webHidden/>
           </w:rPr>
-          <w:instrText xml:space="preserve"> PAGEREF _Toc264988199 \h </w:instrText>
+          <w:instrText xml:space="preserve"> PAGEREF _Toc269473802 \h </w:instrText>
         </w:r>
         <w:r>
           <w:rPr>
@@ -4140,7 +4198,7 @@
           <w:lang w:eastAsia="en-AU"/>
         </w:rPr>
       </w:pPr>
-      <w:hyperlink w:anchor="_Toc264988200" w:history="1">
+      <w:hyperlink w:anchor="_Toc269473803" w:history="1">
         <w:r>
           <w:rPr>
             <w:rStyle w:val="Hyperlink"/>
@@ -4185,7 +4243,7 @@
             <w:noProof/>
             <w:webHidden/>
           </w:rPr>
-          <w:instrText xml:space="preserve"> PAGEREF _Toc264988200 \h </w:instrText>
+          <w:instrText xml:space="preserve"> PAGEREF _Toc269473803 \h </w:instrText>
         </w:r>
         <w:r>
           <w:rPr>
@@ -4232,7 +4290,7 @@
           <w:lang w:eastAsia="en-AU"/>
         </w:rPr>
       </w:pPr>
-      <w:hyperlink w:anchor="_Toc264988201" w:history="1">
+      <w:hyperlink w:anchor="_Toc269473804" w:history="1">
         <w:r>
           <w:rPr>
             <w:rStyle w:val="Hyperlink"/>
@@ -4277,7 +4335,7 @@
             <w:noProof/>
             <w:webHidden/>
           </w:rPr>
-          <w:instrText xml:space="preserve"> PAGEREF _Toc264988201 \h </w:instrText>
+          <w:instrText xml:space="preserve"> PAGEREF _Toc269473804 \h </w:instrText>
         </w:r>
         <w:r>
           <w:rPr>
@@ -4324,7 +4382,7 @@
           <w:lang w:eastAsia="en-AU"/>
         </w:rPr>
       </w:pPr>
-      <w:hyperlink w:anchor="_Toc264988202" w:history="1">
+      <w:hyperlink w:anchor="_Toc269473805" w:history="1">
         <w:r>
           <w:rPr>
             <w:rStyle w:val="Hyperlink"/>
@@ -4369,7 +4427,7 @@
             <w:noProof/>
             <w:webHidden/>
           </w:rPr>
-          <w:instrText xml:space="preserve"> PAGEREF _Toc264988202 \h </w:instrText>
+          <w:instrText xml:space="preserve"> PAGEREF _Toc269473805 \h </w:instrText>
         </w:r>
         <w:r>
           <w:rPr>
@@ -4418,7 +4476,7 @@
           <w:lang w:eastAsia="en-AU"/>
         </w:rPr>
       </w:pPr>
-      <w:hyperlink w:anchor="_Toc264988203" w:history="1">
+      <w:hyperlink w:anchor="_Toc269473806" w:history="1">
         <w:r>
           <w:rPr>
             <w:rStyle w:val="Hyperlink"/>
@@ -4465,7 +4523,7 @@
             <w:noProof/>
             <w:webHidden/>
           </w:rPr>
-          <w:instrText xml:space="preserve"> PAGEREF _Toc264988203 \h </w:instrText>
+          <w:instrText xml:space="preserve"> PAGEREF _Toc269473806 \h </w:instrText>
         </w:r>
         <w:r>
           <w:rPr>
@@ -4514,7 +4572,7 @@
           <w:lang w:eastAsia="en-AU"/>
         </w:rPr>
       </w:pPr>
-      <w:hyperlink w:anchor="_Toc264988204" w:history="1">
+      <w:hyperlink w:anchor="_Toc269473807" w:history="1">
         <w:r>
           <w:rPr>
             <w:rStyle w:val="Hyperlink"/>
@@ -4561,7 +4619,7 @@
             <w:noProof/>
             <w:webHidden/>
           </w:rPr>
-          <w:instrText xml:space="preserve"> PAGEREF _Toc264988204 \h </w:instrText>
+          <w:instrText xml:space="preserve"> PAGEREF _Toc269473807 \h </w:instrText>
         </w:r>
         <w:r>
           <w:rPr>
@@ -4791,7 +4849,7 @@
       <w:r>
         <w:fldChar w:fldCharType="separate"/>
       </w:r>
-      <w:hyperlink w:anchor="_Toc261090029" w:history="1">
+      <w:hyperlink w:anchor="_Toc269473808" w:history="1">
         <w:r>
           <w:rPr>
             <w:rStyle w:val="Hyperlink"/>
@@ -4818,7 +4876,7 @@
             <w:noProof/>
             <w:webHidden/>
           </w:rPr>
-          <w:instrText xml:space="preserve"> PAGEREF _Toc261090029 \h </w:instrText>
+          <w:instrText xml:space="preserve"> PAGEREF _Toc269473808 \h </w:instrText>
         </w:r>
         <w:r>
           <w:rPr>
@@ -4865,13 +4923,13 @@
           <w:lang w:eastAsia="en-AU"/>
         </w:rPr>
       </w:pPr>
-      <w:hyperlink w:anchor="_Toc261090030" w:history="1">
+      <w:hyperlink w:anchor="_Toc269473809" w:history="1">
         <w:r>
           <w:rPr>
             <w:rStyle w:val="Hyperlink"/>
             <w:noProof/>
           </w:rPr>
-          <w:t>Table 2 - Risk Levels</w:t>
+          <w:t>Table 2: Risk Levels</w:t>
         </w:r>
         <w:r>
           <w:rPr>
@@ -4892,7 +4950,7 @@
             <w:noProof/>
             <w:webHidden/>
           </w:rPr>
-          <w:instrText xml:space="preserve"> PAGEREF _Toc261090030 \h </w:instrText>
+          <w:instrText xml:space="preserve"> PAGEREF _Toc269473809 \h </w:instrText>
         </w:r>
         <w:r>
           <w:rPr>
@@ -4939,7 +4997,7 @@
           <w:lang w:eastAsia="en-AU"/>
         </w:rPr>
       </w:pPr>
-      <w:hyperlink w:anchor="_Toc261090031" w:history="1">
+      <w:hyperlink w:anchor="_Toc269473810" w:history="1">
         <w:r>
           <w:rPr>
             <w:rStyle w:val="Hyperlink"/>
@@ -4966,7 +5024,7 @@
             <w:noProof/>
             <w:webHidden/>
           </w:rPr>
-          <w:instrText xml:space="preserve"> PAGEREF _Toc261090031 \h </w:instrText>
+          <w:instrText xml:space="preserve"> PAGEREF _Toc269473810 \h </w:instrText>
         </w:r>
         <w:r>
           <w:rPr>
@@ -5013,13 +5071,13 @@
           <w:lang w:eastAsia="en-AU"/>
         </w:rPr>
       </w:pPr>
-      <w:hyperlink w:anchor="_Toc261090032" w:history="1">
+      <w:hyperlink w:anchor="_Toc269473811" w:history="1">
         <w:r>
           <w:rPr>
             <w:rStyle w:val="Hyperlink"/>
             <w:noProof/>
           </w:rPr>
-          <w:t>Table 4- Control Measure Effectiveness</w:t>
+          <w:t>Table 4: Control Measure Effectiveness</w:t>
         </w:r>
         <w:r>
           <w:rPr>
@@ -5040,7 +5098,7 @@
             <w:noProof/>
             <w:webHidden/>
           </w:rPr>
-          <w:instrText xml:space="preserve"> PAGEREF _Toc261090032 \h </w:instrText>
+          <w:instrText xml:space="preserve"> PAGEREF _Toc269473811 \h </w:instrText>
         </w:r>
         <w:r>
           <w:rPr>
@@ -5087,7 +5145,7 @@
           <w:lang w:eastAsia="en-AU"/>
         </w:rPr>
       </w:pPr>
-      <w:hyperlink w:anchor="_Toc261090033" w:history="1">
+      <w:hyperlink w:anchor="_Toc269473812" w:history="1">
         <w:r>
           <w:rPr>
             <w:rStyle w:val="Hyperlink"/>
@@ -5114,7 +5172,7 @@
             <w:noProof/>
             <w:webHidden/>
           </w:rPr>
-          <w:instrText xml:space="preserve"> PAGEREF _Toc261090033 \h </w:instrText>
+          <w:instrText xml:space="preserve"> PAGEREF _Toc269473812 \h </w:instrText>
         </w:r>
         <w:r>
           <w:rPr>
@@ -5161,7 +5219,7 @@
           <w:lang w:eastAsia="en-AU"/>
         </w:rPr>
       </w:pPr>
-      <w:hyperlink w:anchor="_Toc261090034" w:history="1">
+      <w:hyperlink w:anchor="_Toc269473813" w:history="1">
         <w:r>
           <w:rPr>
             <w:rStyle w:val="Hyperlink"/>
@@ -5188,7 +5246,7 @@
             <w:noProof/>
             <w:webHidden/>
           </w:rPr>
-          <w:instrText xml:space="preserve"> PAGEREF _Toc261090034 \h </w:instrText>
+          <w:instrText xml:space="preserve"> PAGEREF _Toc269473813 \h </w:instrText>
         </w:r>
         <w:r>
           <w:rPr>
@@ -5235,7 +5293,7 @@
           <w:lang w:eastAsia="en-AU"/>
         </w:rPr>
       </w:pPr>
-      <w:hyperlink w:anchor="_Toc261090035" w:history="1">
+      <w:hyperlink w:anchor="_Toc269473814" w:history="1">
         <w:r>
           <w:rPr>
             <w:rStyle w:val="Hyperlink"/>
@@ -5262,7 +5320,7 @@
             <w:noProof/>
             <w:webHidden/>
           </w:rPr>
-          <w:instrText xml:space="preserve"> PAGEREF _Toc261090035 \h </w:instrText>
+          <w:instrText xml:space="preserve"> PAGEREF _Toc269473814 \h </w:instrText>
         </w:r>
         <w:r>
           <w:rPr>
@@ -5309,7 +5367,7 @@
           <w:lang w:eastAsia="en-AU"/>
         </w:rPr>
       </w:pPr>
-      <w:hyperlink w:anchor="_Toc261090036" w:history="1">
+      <w:hyperlink w:anchor="_Toc269473815" w:history="1">
         <w:r>
           <w:rPr>
             <w:rStyle w:val="Hyperlink"/>
@@ -5336,7 +5394,7 @@
             <w:noProof/>
             <w:webHidden/>
           </w:rPr>
-          <w:instrText xml:space="preserve"> PAGEREF _Toc261090036 \h </w:instrText>
+          <w:instrText xml:space="preserve"> PAGEREF _Toc269473815 \h </w:instrText>
         </w:r>
         <w:r>
           <w:rPr>
@@ -5754,7 +5812,7 @@
         <w:pStyle w:val="Heading1"/>
       </w:pPr>
       <w:bookmarkStart w:id="1" w:name="_Toc261089994"/>
-      <w:bookmarkStart w:id="2" w:name="_Toc264988171"/>
+      <w:bookmarkStart w:id="2" w:name="_Toc269473774"/>
       <w:r>
         <w:lastRenderedPageBreak/>
         <w:t>Introduction</w:t>
@@ -5817,7 +5875,7 @@
         </w:rPr>
       </w:pPr>
       <w:bookmarkStart w:id="3" w:name="_Toc261089995"/>
-      <w:bookmarkStart w:id="4" w:name="_Toc264988172"/>
+      <w:bookmarkStart w:id="4" w:name="_Toc269473775"/>
       <w:r>
         <w:rPr>
           <w:snapToGrid/>
@@ -5855,7 +5913,7 @@
         </w:rPr>
       </w:pPr>
       <w:bookmarkStart w:id="5" w:name="_Toc261089996"/>
-      <w:bookmarkStart w:id="6" w:name="_Toc264988173"/>
+      <w:bookmarkStart w:id="6" w:name="_Toc269473776"/>
       <w:r>
         <w:rPr>
           <w:snapToGrid/>
@@ -5892,7 +5950,7 @@
         <w:pStyle w:val="Heading1"/>
       </w:pPr>
       <w:bookmarkStart w:id="7" w:name="_Toc261089997"/>
-      <w:bookmarkStart w:id="8" w:name="_Toc264988174"/>
+      <w:bookmarkStart w:id="8" w:name="_Toc269473777"/>
       <w:r>
         <w:lastRenderedPageBreak/>
         <w:t>Reference Documents</w:t>
@@ -5906,7 +5964,7 @@
       </w:pPr>
       <w:bookmarkStart w:id="9" w:name="_Toc462198852"/>
       <w:bookmarkStart w:id="10" w:name="_Toc261089998"/>
-      <w:bookmarkStart w:id="11" w:name="_Toc264988175"/>
+      <w:bookmarkStart w:id="11" w:name="_Toc269473778"/>
       <w:r>
         <w:t>QUT Avionics Documents</w:t>
       </w:r>
@@ -5971,7 +6029,7 @@
         <w:pStyle w:val="Heading2"/>
       </w:pPr>
       <w:bookmarkStart w:id="12" w:name="_Toc261089999"/>
-      <w:bookmarkStart w:id="13" w:name="_Toc264988176"/>
+      <w:bookmarkStart w:id="13" w:name="_Toc269473779"/>
       <w:r>
         <w:t>Non-QUT Documents</w:t>
       </w:r>
@@ -6054,7 +6112,7 @@
         <w:pStyle w:val="Heading1"/>
       </w:pPr>
       <w:bookmarkStart w:id="14" w:name="_Toc261090000"/>
-      <w:bookmarkStart w:id="15" w:name="_Toc264988177"/>
+      <w:bookmarkStart w:id="15" w:name="_Toc269473780"/>
       <w:r>
         <w:lastRenderedPageBreak/>
         <w:t>Risk Management</w:t>
@@ -6206,7 +6264,7 @@
       </w:pPr>
       <w:bookmarkStart w:id="16" w:name="_Toc242235358"/>
       <w:bookmarkStart w:id="17" w:name="_Toc261090001"/>
-      <w:bookmarkStart w:id="18" w:name="_Toc264988178"/>
+      <w:bookmarkStart w:id="18" w:name="_Toc269473781"/>
       <w:r>
         <w:t>Context</w:t>
       </w:r>
@@ -6234,7 +6292,7 @@
       </w:pPr>
       <w:bookmarkStart w:id="19" w:name="_Toc242235359"/>
       <w:bookmarkStart w:id="20" w:name="_Toc261090002"/>
-      <w:bookmarkStart w:id="21" w:name="_Toc264988179"/>
+      <w:bookmarkStart w:id="21" w:name="_Toc269473782"/>
       <w:r>
         <w:t>Objective</w:t>
       </w:r>
@@ -6256,7 +6314,7 @@
       </w:pPr>
       <w:bookmarkStart w:id="22" w:name="_Toc242235360"/>
       <w:bookmarkStart w:id="23" w:name="_Toc261090003"/>
-      <w:bookmarkStart w:id="24" w:name="_Toc264988180"/>
+      <w:bookmarkStart w:id="24" w:name="_Toc269473783"/>
       <w:r>
         <w:t>Risk Categories</w:t>
       </w:r>
@@ -6358,7 +6416,7 @@
       </w:pPr>
       <w:bookmarkStart w:id="25" w:name="_Toc242235361"/>
       <w:bookmarkStart w:id="26" w:name="_Toc261090004"/>
-      <w:bookmarkStart w:id="27" w:name="_Toc264988181"/>
+      <w:bookmarkStart w:id="27" w:name="_Toc269473784"/>
       <w:r>
         <w:t>Personal Injury</w:t>
       </w:r>
@@ -6425,7 +6483,7 @@
       </w:pPr>
       <w:bookmarkStart w:id="28" w:name="_Toc242235362"/>
       <w:bookmarkStart w:id="29" w:name="_Toc261090005"/>
-      <w:bookmarkStart w:id="30" w:name="_Toc264988182"/>
+      <w:bookmarkStart w:id="30" w:name="_Toc269473785"/>
       <w:r>
         <w:t>Property Damage</w:t>
       </w:r>
@@ -6489,7 +6547,7 @@
       </w:pPr>
       <w:bookmarkStart w:id="31" w:name="_Toc242235363"/>
       <w:bookmarkStart w:id="32" w:name="_Toc261090006"/>
-      <w:bookmarkStart w:id="33" w:name="_Toc264988183"/>
+      <w:bookmarkStart w:id="33" w:name="_Toc269473786"/>
       <w:r>
         <w:t>Schedule</w:t>
       </w:r>
@@ -6565,7 +6623,7 @@
       </w:pPr>
       <w:bookmarkStart w:id="34" w:name="_Toc242235364"/>
       <w:bookmarkStart w:id="35" w:name="_Toc261090007"/>
-      <w:bookmarkStart w:id="36" w:name="_Toc264988184"/>
+      <w:bookmarkStart w:id="36" w:name="_Toc269473787"/>
       <w:r>
         <w:t>Technical</w:t>
       </w:r>
@@ -6645,7 +6703,7 @@
       </w:pPr>
       <w:bookmarkStart w:id="37" w:name="_Toc242235365"/>
       <w:bookmarkStart w:id="38" w:name="_Toc261090008"/>
-      <w:bookmarkStart w:id="39" w:name="_Toc264988185"/>
+      <w:bookmarkStart w:id="39" w:name="_Toc269473788"/>
       <w:r>
         <w:t>Budgetary</w:t>
       </w:r>
@@ -6714,7 +6772,7 @@
       <w:bookmarkStart w:id="40" w:name="_Toc228365317"/>
       <w:bookmarkStart w:id="41" w:name="_Toc242235366"/>
       <w:bookmarkStart w:id="42" w:name="_Toc261090009"/>
-      <w:bookmarkStart w:id="43" w:name="_Toc264988186"/>
+      <w:bookmarkStart w:id="43" w:name="_Toc269473789"/>
       <w:r>
         <w:lastRenderedPageBreak/>
         <w:t>Risk Mitigation</w:t>
@@ -6742,7 +6800,7 @@
       <w:bookmarkStart w:id="44" w:name="_Toc197863066"/>
       <w:bookmarkStart w:id="45" w:name="_Toc242235367"/>
       <w:bookmarkStart w:id="46" w:name="_Toc261090010"/>
-      <w:bookmarkStart w:id="47" w:name="_Toc264988187"/>
+      <w:bookmarkStart w:id="47" w:name="_Toc269473790"/>
       <w:r>
         <w:t>Risk Identification Methodology</w:t>
       </w:r>
@@ -6766,7 +6824,7 @@
       <w:bookmarkStart w:id="48" w:name="_Toc197863068"/>
       <w:bookmarkStart w:id="49" w:name="_Toc242235368"/>
       <w:bookmarkStart w:id="50" w:name="_Toc261090011"/>
-      <w:bookmarkStart w:id="51" w:name="_Toc264988188"/>
+      <w:bookmarkStart w:id="51" w:name="_Toc269473791"/>
       <w:r>
         <w:t>Brainstorming and Role Play</w:t>
       </w:r>
@@ -6793,7 +6851,7 @@
       <w:bookmarkStart w:id="52" w:name="_Toc197863069"/>
       <w:bookmarkStart w:id="53" w:name="_Toc242235369"/>
       <w:bookmarkStart w:id="54" w:name="_Toc261090012"/>
-      <w:bookmarkStart w:id="55" w:name="_Toc264988189"/>
+      <w:bookmarkStart w:id="55" w:name="_Toc269473792"/>
       <w:r>
         <w:t>Practical Experience</w:t>
       </w:r>
@@ -6824,7 +6882,7 @@
       <w:bookmarkStart w:id="58" w:name="_Toc261090013"/>
       <w:bookmarkStart w:id="59" w:name="_Toc197863071"/>
       <w:bookmarkStart w:id="60" w:name="_Toc197863088"/>
-      <w:bookmarkStart w:id="61" w:name="_Toc264988190"/>
+      <w:bookmarkStart w:id="61" w:name="_Toc269473793"/>
       <w:r>
         <w:t>Risk Analysis and Control Plan</w:t>
       </w:r>
@@ -6847,7 +6905,7 @@
       </w:pPr>
       <w:bookmarkStart w:id="62" w:name="_Toc242235371"/>
       <w:bookmarkStart w:id="63" w:name="_Toc261090014"/>
-      <w:bookmarkStart w:id="64" w:name="_Toc264988191"/>
+      <w:bookmarkStart w:id="64" w:name="_Toc269473794"/>
       <w:r>
         <w:t>Likelihood</w:t>
       </w:r>
@@ -6959,7 +7017,7 @@
       <w:bookmarkStart w:id="70" w:name="_Toc197863077"/>
       <w:bookmarkStart w:id="71" w:name="_Toc242235372"/>
       <w:bookmarkStart w:id="72" w:name="_Toc261090015"/>
-      <w:bookmarkStart w:id="73" w:name="_Toc264988192"/>
+      <w:bookmarkStart w:id="73" w:name="_Toc269473795"/>
       <w:r>
         <w:t>Consequence</w:t>
       </w:r>
@@ -7175,7 +7233,7 @@
       <w:bookmarkStart w:id="79" w:name="_Toc197863083"/>
       <w:bookmarkStart w:id="80" w:name="_Toc242235373"/>
       <w:bookmarkStart w:id="81" w:name="_Toc261090016"/>
-      <w:bookmarkStart w:id="82" w:name="_Toc264988193"/>
+      <w:bookmarkStart w:id="82" w:name="_Toc269473796"/>
       <w:r>
         <w:lastRenderedPageBreak/>
         <w:t>Risk Rating</w:t>
@@ -7202,23 +7260,41 @@
         <w:fldChar w:fldCharType="separate"/>
       </w:r>
       <w:r>
+        <w:rPr>
+          <w:b/>
+          <w:bCs/>
+          <w:lang w:val="en-US"/>
+        </w:rPr>
+        <w:t>Error! Reference source not found.</w:t>
+      </w:r>
+      <w:r>
+        <w:fldChar w:fldCharType="end"/>
+      </w:r>
+      <w:r>
+        <w:t xml:space="preserve"> is used to evaluate the Risk Rating based on the likelihood and consequence assessments.  </w:t>
+      </w:r>
+    </w:p>
+    <w:p>
+      <w:pPr>
+        <w:pStyle w:val="Caption"/>
+        <w:keepNext/>
+      </w:pPr>
+      <w:bookmarkStart w:id="83" w:name="_Toc269473808"/>
+      <w:r>
         <w:t xml:space="preserve">Table </w:t>
       </w:r>
-      <w:r>
-        <w:rPr>
-          <w:noProof/>
-        </w:rPr>
-        <w:t>1</w:t>
-      </w:r>
+      <w:fldSimple w:instr=" SEQ Table \* ARABIC ">
+        <w:r>
+          <w:rPr>
+            <w:noProof/>
+          </w:rPr>
+          <w:t>1</w:t>
+        </w:r>
+      </w:fldSimple>
       <w:r>
         <w:t>:  Risk Evaluation Table</w:t>
       </w:r>
-      <w:r>
-        <w:fldChar w:fldCharType="end"/>
-      </w:r>
-      <w:r>
-        <w:t xml:space="preserve"> is used to evaluate the Risk Rating based on the likelihood and consequence assessments.  </w:t>
-      </w:r>
+      <w:bookmarkEnd w:id="83"/>
     </w:p>
     <w:tbl>
       <w:tblPr>
@@ -8002,31 +8078,6 @@
         </w:tc>
       </w:tr>
     </w:tbl>
-    <w:p>
-      <w:pPr>
-        <w:pStyle w:val="Caption"/>
-      </w:pPr>
-      <w:bookmarkStart w:id="83" w:name="_Ref240883943"/>
-      <w:bookmarkStart w:id="84" w:name="_Toc242235384"/>
-      <w:bookmarkStart w:id="85" w:name="_Toc261090029"/>
-      <w:r>
-        <w:t xml:space="preserve">Table </w:t>
-      </w:r>
-      <w:fldSimple w:instr=" SEQ Table \* ARABIC ">
-        <w:r>
-          <w:rPr>
-            <w:noProof/>
-          </w:rPr>
-          <w:t>1</w:t>
-        </w:r>
-      </w:fldSimple>
-      <w:r>
-        <w:t>:  Risk Evaluation Table</w:t>
-      </w:r>
-      <w:bookmarkEnd w:id="83"/>
-      <w:bookmarkEnd w:id="84"/>
-      <w:bookmarkEnd w:id="85"/>
-    </w:p>
     <w:p/>
     <w:p>
       <w:r>
@@ -8038,7 +8089,7 @@
         <w:pStyle w:val="Caption"/>
         <w:keepNext/>
       </w:pPr>
-      <w:bookmarkStart w:id="86" w:name="_Toc261090030"/>
+      <w:bookmarkStart w:id="84" w:name="_Toc269473809"/>
       <w:r>
         <w:t xml:space="preserve">Table </w:t>
       </w:r>
@@ -8051,9 +8102,12 @@
         </w:r>
       </w:fldSimple>
       <w:r>
-        <w:t xml:space="preserve"> - Risk Levels</w:t>
-      </w:r>
-      <w:bookmarkEnd w:id="86"/>
+        <w:t>:</w:t>
+      </w:r>
+      <w:r>
+        <w:t xml:space="preserve"> Risk Levels</w:t>
+      </w:r>
+      <w:bookmarkEnd w:id="84"/>
     </w:p>
     <w:tbl>
       <w:tblPr>
@@ -8478,132 +8532,145 @@
       <w:pPr>
         <w:pStyle w:val="Heading3"/>
       </w:pPr>
-      <w:bookmarkStart w:id="87" w:name="_Toc242235374"/>
-      <w:bookmarkStart w:id="88" w:name="_Toc261090017"/>
-      <w:bookmarkStart w:id="89" w:name="_Toc264988194"/>
+      <w:bookmarkStart w:id="85" w:name="_Toc242235374"/>
+      <w:bookmarkStart w:id="86" w:name="_Toc261090017"/>
+      <w:bookmarkStart w:id="87" w:name="_Toc269473797"/>
       <w:r>
         <w:t>Controls</w:t>
       </w:r>
       <w:bookmarkEnd w:id="60"/>
+      <w:bookmarkEnd w:id="85"/>
+      <w:bookmarkEnd w:id="86"/>
       <w:bookmarkEnd w:id="87"/>
+    </w:p>
+    <w:p>
+      <w:pPr>
+        <w:pStyle w:val="BodyText"/>
+        <w:rPr>
+          <w:szCs w:val="24"/>
+        </w:rPr>
+      </w:pPr>
+      <w:r>
+        <w:rPr>
+          <w:szCs w:val="24"/>
+        </w:rPr>
+        <w:t xml:space="preserve">Each identified risk should have controls applied to ensure that they do not occur. </w:t>
+      </w:r>
+      <w:r>
+        <w:rPr>
+          <w:szCs w:val="24"/>
+        </w:rPr>
+        <w:fldChar w:fldCharType="begin"/>
+      </w:r>
+      <w:r>
+        <w:rPr>
+          <w:szCs w:val="24"/>
+        </w:rPr>
+        <w:instrText xml:space="preserve"> REF _Ref240874191 \h </w:instrText>
+      </w:r>
+      <w:r>
+        <w:rPr>
+          <w:szCs w:val="24"/>
+        </w:rPr>
+        <w:fldChar w:fldCharType="separate"/>
+      </w:r>
+      <w:r>
+        <w:rPr>
+          <w:b/>
+          <w:bCs/>
+          <w:szCs w:val="24"/>
+          <w:lang w:val="en-US"/>
+        </w:rPr>
+        <w:t>Error! Reference source not found.</w:t>
+      </w:r>
+      <w:r>
+        <w:rPr>
+          <w:szCs w:val="24"/>
+        </w:rPr>
+        <w:fldChar w:fldCharType="end"/>
+      </w:r>
+      <w:r>
+        <w:rPr>
+          <w:szCs w:val="24"/>
+        </w:rPr>
+        <w:t xml:space="preserve"> and </w:t>
+      </w:r>
+      <w:r>
+        <w:rPr>
+          <w:szCs w:val="24"/>
+        </w:rPr>
+        <w:fldChar w:fldCharType="begin"/>
+      </w:r>
+      <w:r>
+        <w:rPr>
+          <w:szCs w:val="24"/>
+        </w:rPr>
+        <w:instrText xml:space="preserve"> REF _Ref197860857 \h </w:instrText>
+      </w:r>
+      <w:r>
+        <w:rPr>
+          <w:szCs w:val="24"/>
+        </w:rPr>
+        <w:fldChar w:fldCharType="separate"/>
+      </w:r>
+      <w:r>
+        <w:rPr>
+          <w:b/>
+          <w:bCs/>
+          <w:szCs w:val="24"/>
+          <w:lang w:val="en-US"/>
+        </w:rPr>
+        <w:t>Error! Reference source not found.</w:t>
+      </w:r>
+      <w:r>
+        <w:rPr>
+          <w:szCs w:val="24"/>
+        </w:rPr>
+        <w:fldChar w:fldCharType="end"/>
+      </w:r>
+      <w:r>
+        <w:rPr>
+          <w:szCs w:val="24"/>
+        </w:rPr>
+        <w:t xml:space="preserve"> provide guidance on how to prioritise and assess the effectiveness of the proposed controls, and how they affect the residual risk.  </w:t>
+      </w:r>
+    </w:p>
+    <w:p>
+      <w:pPr>
+        <w:pStyle w:val="BodyText"/>
+        <w:rPr>
+          <w:szCs w:val="24"/>
+        </w:rPr>
+      </w:pPr>
+      <w:r>
+        <w:rPr>
+          <w:szCs w:val="24"/>
+        </w:rPr>
+        <w:lastRenderedPageBreak/>
+        <w:t xml:space="preserve">Note that residual risk can also be assessed by re-assessing the likelihood and consequence of the adverse event occurring, given the proposed controls; however this does not always yield a true picture of the residual risk.  The tables below provide guidance on the preferred types of controls to use in such situations.  </w:t>
+      </w:r>
+    </w:p>
+    <w:p>
+      <w:pPr>
+        <w:pStyle w:val="Caption"/>
+        <w:keepNext/>
+      </w:pPr>
+      <w:bookmarkStart w:id="88" w:name="_Toc269473810"/>
+      <w:r>
+        <w:t xml:space="preserve">Table </w:t>
+      </w:r>
+      <w:fldSimple w:instr=" SEQ Table \* ARABIC ">
+        <w:r>
+          <w:rPr>
+            <w:noProof/>
+          </w:rPr>
+          <w:t>3</w:t>
+        </w:r>
+      </w:fldSimple>
+      <w:r>
+        <w:t>: Control Measure Risk Reduction</w:t>
+      </w:r>
       <w:bookmarkEnd w:id="88"/>
-      <w:bookmarkEnd w:id="89"/>
-    </w:p>
-    <w:p>
-      <w:pPr>
-        <w:pStyle w:val="BodyText"/>
-        <w:rPr>
-          <w:szCs w:val="24"/>
-        </w:rPr>
-      </w:pPr>
-      <w:r>
-        <w:rPr>
-          <w:szCs w:val="24"/>
-        </w:rPr>
-        <w:t xml:space="preserve">Each identified risk should have controls applied to ensure that they do not occur. </w:t>
-      </w:r>
-      <w:r>
-        <w:rPr>
-          <w:szCs w:val="24"/>
-        </w:rPr>
-        <w:fldChar w:fldCharType="begin"/>
-      </w:r>
-      <w:r>
-        <w:rPr>
-          <w:szCs w:val="24"/>
-        </w:rPr>
-        <w:instrText xml:space="preserve"> REF _Ref240874191 \h </w:instrText>
-      </w:r>
-      <w:r>
-        <w:rPr>
-          <w:szCs w:val="24"/>
-        </w:rPr>
-      </w:r>
-      <w:r>
-        <w:rPr>
-          <w:szCs w:val="24"/>
-        </w:rPr>
-        <w:fldChar w:fldCharType="separate"/>
-      </w:r>
-      <w:r>
-        <w:t xml:space="preserve">Table </w:t>
-      </w:r>
-      <w:r>
-        <w:rPr>
-          <w:noProof/>
-        </w:rPr>
-        <w:t>4</w:t>
-      </w:r>
-      <w:r>
-        <w:rPr>
-          <w:szCs w:val="24"/>
-        </w:rPr>
-        <w:fldChar w:fldCharType="end"/>
-      </w:r>
-      <w:r>
-        <w:rPr>
-          <w:szCs w:val="24"/>
-        </w:rPr>
-        <w:t xml:space="preserve"> and </w:t>
-      </w:r>
-      <w:r>
-        <w:rPr>
-          <w:szCs w:val="24"/>
-        </w:rPr>
-        <w:fldChar w:fldCharType="begin"/>
-      </w:r>
-      <w:r>
-        <w:rPr>
-          <w:szCs w:val="24"/>
-        </w:rPr>
-        <w:instrText xml:space="preserve"> REF _Ref197860857 \h </w:instrText>
-      </w:r>
-      <w:r>
-        <w:rPr>
-          <w:szCs w:val="24"/>
-        </w:rPr>
-      </w:r>
-      <w:r>
-        <w:rPr>
-          <w:szCs w:val="24"/>
-        </w:rPr>
-        <w:fldChar w:fldCharType="separate"/>
-      </w:r>
-      <w:r>
-        <w:t xml:space="preserve">Table </w:t>
-      </w:r>
-      <w:r>
-        <w:rPr>
-          <w:noProof/>
-        </w:rPr>
-        <w:t>3</w:t>
-      </w:r>
-      <w:r>
-        <w:rPr>
-          <w:szCs w:val="24"/>
-        </w:rPr>
-        <w:fldChar w:fldCharType="end"/>
-      </w:r>
-      <w:r>
-        <w:rPr>
-          <w:szCs w:val="24"/>
-        </w:rPr>
-        <w:t xml:space="preserve"> provide guidance on how to prioritise and assess the effectiveness of the proposed controls, and how they affect the residual risk.  </w:t>
-      </w:r>
-    </w:p>
-    <w:p>
-      <w:pPr>
-        <w:pStyle w:val="BodyText"/>
-        <w:rPr>
-          <w:szCs w:val="24"/>
-        </w:rPr>
-      </w:pPr>
-      <w:r>
-        <w:rPr>
-          <w:szCs w:val="24"/>
-        </w:rPr>
-        <w:t xml:space="preserve">Note that residual risk can also be assessed by re-assessing the likelihood and consequence of the adverse event occurring, given the proposed controls; however this does not always yield a true picture of the residual risk.  The tables below provide guidance on the preferred types of controls to use in such situations.  </w:t>
-      </w:r>
     </w:p>
     <w:tbl>
       <w:tblPr>
@@ -8664,7 +8731,6 @@
                 <w:szCs w:val="24"/>
                 <w:lang w:eastAsia="en-AU"/>
               </w:rPr>
-              <w:lastRenderedPageBreak/>
               <w:t>Control Measure Effectiveness</w:t>
             </w:r>
           </w:p>
@@ -9857,14 +9923,13 @@
         </w:tc>
       </w:tr>
     </w:tbl>
+    <w:p/>
     <w:p>
       <w:pPr>
         <w:pStyle w:val="Caption"/>
-      </w:pPr>
-      <w:bookmarkStart w:id="90" w:name="_Ref197860857"/>
-      <w:bookmarkStart w:id="91" w:name="_Toc197863106"/>
-      <w:bookmarkStart w:id="92" w:name="_Toc242235386"/>
-      <w:bookmarkStart w:id="93" w:name="_Toc261090031"/>
+        <w:keepNext/>
+      </w:pPr>
+      <w:bookmarkStart w:id="89" w:name="_Toc269473811"/>
       <w:r>
         <w:t xml:space="preserve">Table </w:t>
       </w:r>
@@ -9873,18 +9938,17 @@
           <w:rPr>
             <w:noProof/>
           </w:rPr>
-          <w:t>3</w:t>
+          <w:t>4</w:t>
         </w:r>
       </w:fldSimple>
-      <w:bookmarkEnd w:id="90"/>
-      <w:r>
-        <w:t>: Control Measure Risk Reduction</w:t>
-      </w:r>
-      <w:bookmarkEnd w:id="91"/>
-      <w:bookmarkEnd w:id="92"/>
-      <w:bookmarkEnd w:id="93"/>
-    </w:p>
-    <w:p/>
+      <w:r>
+        <w:t xml:space="preserve">: </w:t>
+      </w:r>
+      <w:r>
+        <w:t>Control Measure Effectiveness</w:t>
+      </w:r>
+      <w:bookmarkEnd w:id="89"/>
+    </w:p>
     <w:tbl>
       <w:tblPr>
         <w:tblW w:w="7279" w:type="dxa"/>
@@ -10394,140 +10458,134 @@
         </w:tc>
       </w:tr>
     </w:tbl>
-    <w:p>
-      <w:pPr>
-        <w:pStyle w:val="Caption"/>
-        <w:rPr>
-          <w:szCs w:val="24"/>
-        </w:rPr>
-      </w:pPr>
-      <w:bookmarkStart w:id="94" w:name="_Ref240874191"/>
-      <w:bookmarkStart w:id="95" w:name="_Toc242235385"/>
-      <w:bookmarkStart w:id="96" w:name="_Toc261090032"/>
-      <w:r>
-        <w:t xml:space="preserve">Table </w:t>
-      </w:r>
-      <w:fldSimple w:instr=" SEQ Table \* ARABIC ">
-        <w:r>
-          <w:rPr>
-            <w:noProof/>
-          </w:rPr>
-          <w:t>4</w:t>
-        </w:r>
-      </w:fldSimple>
+    <w:p/>
+    <w:p>
+      <w:pPr>
+        <w:pStyle w:val="Heading2"/>
+      </w:pPr>
+      <w:bookmarkStart w:id="90" w:name="_Toc197863094"/>
+      <w:bookmarkStart w:id="91" w:name="_Toc242235375"/>
+      <w:bookmarkStart w:id="92" w:name="_Toc261090018"/>
+      <w:bookmarkStart w:id="93" w:name="_Toc269473798"/>
+      <w:r>
+        <w:t>Monitor and Review Plan</w:t>
+      </w:r>
+      <w:bookmarkEnd w:id="90"/>
+      <w:bookmarkEnd w:id="91"/>
+      <w:bookmarkEnd w:id="92"/>
+      <w:bookmarkEnd w:id="93"/>
+    </w:p>
+    <w:p>
+      <w:pPr>
+        <w:pStyle w:val="Heading3"/>
+      </w:pPr>
+      <w:bookmarkStart w:id="94" w:name="_Toc197863095"/>
+      <w:bookmarkStart w:id="95" w:name="_Toc242235376"/>
+      <w:bookmarkStart w:id="96" w:name="_Toc261090019"/>
+      <w:bookmarkStart w:id="97" w:name="_Toc269473799"/>
+      <w:r>
+        <w:t>Periodic Review</w:t>
+      </w:r>
       <w:bookmarkEnd w:id="94"/>
-      <w:r>
-        <w:t>- Control Measure Effectiveness</w:t>
-      </w:r>
       <w:bookmarkEnd w:id="95"/>
       <w:bookmarkEnd w:id="96"/>
-    </w:p>
-    <w:p/>
-    <w:p>
-      <w:pPr>
-        <w:pStyle w:val="Heading2"/>
-      </w:pPr>
-      <w:bookmarkStart w:id="97" w:name="_Toc197863094"/>
-      <w:bookmarkStart w:id="98" w:name="_Toc242235375"/>
-      <w:bookmarkStart w:id="99" w:name="_Toc261090018"/>
-      <w:bookmarkStart w:id="100" w:name="_Toc264988195"/>
-      <w:r>
-        <w:t>Monitor and Review Plan</w:t>
-      </w:r>
       <w:bookmarkEnd w:id="97"/>
+    </w:p>
+    <w:p>
+      <w:pPr>
+        <w:pStyle w:val="BodyText"/>
+      </w:pPr>
+      <w:r>
+        <w:t>A Periodic Review of the Risk Management Plan and Hazard Log shall be carried out each semester. Review results shall be forwarded to the supervisor for review and acceptance.  Significant changes will be explicitly identified in the report.</w:t>
+      </w:r>
+    </w:p>
+    <w:p>
+      <w:pPr>
+        <w:pStyle w:val="Heading3"/>
+      </w:pPr>
+      <w:bookmarkStart w:id="98" w:name="_Toc197863096"/>
+      <w:bookmarkStart w:id="99" w:name="_Toc242235377"/>
+      <w:bookmarkStart w:id="100" w:name="_Toc261090020"/>
+      <w:bookmarkStart w:id="101" w:name="_Toc269473800"/>
+      <w:r>
+        <w:t>Review and Acceptance of New Risks</w:t>
+      </w:r>
       <w:bookmarkEnd w:id="98"/>
       <w:bookmarkEnd w:id="99"/>
       <w:bookmarkEnd w:id="100"/>
-    </w:p>
-    <w:p>
-      <w:pPr>
-        <w:pStyle w:val="Heading3"/>
-      </w:pPr>
-      <w:bookmarkStart w:id="101" w:name="_Toc197863095"/>
-      <w:bookmarkStart w:id="102" w:name="_Toc242235376"/>
-      <w:bookmarkStart w:id="103" w:name="_Toc261090019"/>
-      <w:bookmarkStart w:id="104" w:name="_Toc264988196"/>
-      <w:r>
-        <w:t>Periodic Review</w:t>
-      </w:r>
       <w:bookmarkEnd w:id="101"/>
+    </w:p>
+    <w:p>
+      <w:pPr>
+        <w:pStyle w:val="BodyText"/>
+      </w:pPr>
+      <w:r>
+        <w:t xml:space="preserve">Newly identified hazards shall be added to the hazard log.  The individual carrying out the new risk assessment shall identify any conflicts with existing risks.  </w:t>
+      </w:r>
+    </w:p>
+    <w:p>
+      <w:pPr>
+        <w:pStyle w:val="Heading1"/>
+        <w:spacing w:after="60"/>
+      </w:pPr>
+      <w:bookmarkStart w:id="102" w:name="_Toc197863097"/>
+      <w:bookmarkStart w:id="103" w:name="_Toc242235378"/>
+      <w:bookmarkStart w:id="104" w:name="_Toc261090021"/>
+      <w:bookmarkStart w:id="105" w:name="_Toc269473801"/>
+      <w:r>
+        <w:lastRenderedPageBreak/>
+        <w:t>Risk Acceptance Responsibility</w:t>
+      </w:r>
       <w:bookmarkEnd w:id="102"/>
       <w:bookmarkEnd w:id="103"/>
       <w:bookmarkEnd w:id="104"/>
-    </w:p>
-    <w:p>
-      <w:pPr>
-        <w:pStyle w:val="BodyText"/>
-      </w:pPr>
-      <w:r>
-        <w:t>A Periodic Review of the Risk Management Plan and Hazard Log shall be carried out each semester. Review results shall be forwarded to the supervisor for review and acceptance.  Significant changes will be explicitly identified in the report.</w:t>
-      </w:r>
-    </w:p>
-    <w:p>
-      <w:pPr>
-        <w:pStyle w:val="Heading3"/>
-      </w:pPr>
-      <w:bookmarkStart w:id="105" w:name="_Toc197863096"/>
-      <w:bookmarkStart w:id="106" w:name="_Toc242235377"/>
-      <w:bookmarkStart w:id="107" w:name="_Toc261090020"/>
-      <w:bookmarkStart w:id="108" w:name="_Toc264988197"/>
-      <w:r>
-        <w:t>Review and Acceptance of New Risks</w:t>
-      </w:r>
       <w:bookmarkEnd w:id="105"/>
+    </w:p>
+    <w:p>
+      <w:pPr>
+        <w:pStyle w:val="BodyText"/>
+      </w:pPr>
+      <w:r>
+        <w:t xml:space="preserve">Risk acceptance must consider the benefits and opportunities presented as well as the risk rating when considering if a given risk should be accepted.  </w:t>
+      </w:r>
+    </w:p>
+    <w:p>
+      <w:pPr>
+        <w:pStyle w:val="Heading2"/>
+        <w:keepNext w:val="0"/>
+        <w:spacing w:after="60"/>
+      </w:pPr>
+      <w:bookmarkStart w:id="106" w:name="_Toc242235379"/>
+      <w:bookmarkStart w:id="107" w:name="_Toc261090022"/>
+      <w:bookmarkStart w:id="108" w:name="_Toc269473802"/>
+      <w:r>
+        <w:t>Personal Injury</w:t>
+      </w:r>
       <w:bookmarkEnd w:id="106"/>
       <w:bookmarkEnd w:id="107"/>
       <w:bookmarkEnd w:id="108"/>
     </w:p>
     <w:p>
       <w:pPr>
-        <w:pStyle w:val="BodyText"/>
-      </w:pPr>
-      <w:r>
-        <w:t xml:space="preserve">Newly identified hazards shall be added to the hazard log.  The individual carrying out the new risk assessment shall identify any conflicts with existing risks.  </w:t>
-      </w:r>
-    </w:p>
-    <w:p>
-      <w:pPr>
-        <w:pStyle w:val="Heading1"/>
-        <w:spacing w:after="60"/>
-      </w:pPr>
-      <w:bookmarkStart w:id="109" w:name="_Toc197863097"/>
-      <w:bookmarkStart w:id="110" w:name="_Toc242235378"/>
-      <w:bookmarkStart w:id="111" w:name="_Toc261090021"/>
-      <w:bookmarkStart w:id="112" w:name="_Toc264988198"/>
-      <w:r>
-        <w:lastRenderedPageBreak/>
-        <w:t>Risk Acceptance Responsibility</w:t>
+        <w:pStyle w:val="Caption"/>
+        <w:keepNext/>
+      </w:pPr>
+      <w:bookmarkStart w:id="109" w:name="_Toc269473812"/>
+      <w:r>
+        <w:t xml:space="preserve">Table </w:t>
+      </w:r>
+      <w:fldSimple w:instr=" SEQ Table \* ARABIC ">
+        <w:r>
+          <w:rPr>
+            <w:noProof/>
+          </w:rPr>
+          <w:t>5</w:t>
+        </w:r>
+      </w:fldSimple>
+      <w:r>
+        <w:t>:  Personal Injury Risk Acceptance Responsibility</w:t>
       </w:r>
       <w:bookmarkEnd w:id="109"/>
-      <w:bookmarkEnd w:id="110"/>
-      <w:bookmarkEnd w:id="111"/>
-      <w:bookmarkEnd w:id="112"/>
-    </w:p>
-    <w:p>
-      <w:pPr>
-        <w:pStyle w:val="BodyText"/>
-      </w:pPr>
-      <w:r>
-        <w:t xml:space="preserve">Risk acceptance must consider the benefits and opportunities presented as well as the risk rating when considering if a given risk should be accepted.  </w:t>
-      </w:r>
-    </w:p>
-    <w:p>
-      <w:pPr>
-        <w:pStyle w:val="Heading2"/>
-        <w:keepNext w:val="0"/>
-        <w:spacing w:after="60"/>
-      </w:pPr>
-      <w:bookmarkStart w:id="113" w:name="_Toc242235379"/>
-      <w:bookmarkStart w:id="114" w:name="_Toc261090022"/>
-      <w:bookmarkStart w:id="115" w:name="_Toc264988199"/>
-      <w:r>
-        <w:t>Personal Injury</w:t>
-      </w:r>
-      <w:bookmarkEnd w:id="113"/>
-      <w:bookmarkEnd w:id="114"/>
-      <w:bookmarkEnd w:id="115"/>
     </w:p>
     <w:tbl>
       <w:tblPr>
@@ -10763,44 +10821,41 @@
     </w:tbl>
     <w:p>
       <w:pPr>
-        <w:pStyle w:val="Caption"/>
-      </w:pPr>
-      <w:bookmarkStart w:id="116" w:name="_Toc197863107"/>
-      <w:bookmarkStart w:id="117" w:name="_Toc242235387"/>
-      <w:bookmarkStart w:id="118" w:name="_Toc261090033"/>
-      <w:r>
-        <w:t xml:space="preserve">Table </w:t>
-      </w:r>
-      <w:fldSimple w:instr=" SEQ Table \* ARABIC ">
-        <w:r>
-          <w:rPr>
-            <w:noProof/>
-          </w:rPr>
-          <w:t>5</w:t>
-        </w:r>
-      </w:fldSimple>
-      <w:r>
-        <w:t>:  Personal Injury Risk Acceptance Responsibility</w:t>
-      </w:r>
-      <w:bookmarkEnd w:id="116"/>
-      <w:bookmarkEnd w:id="117"/>
-      <w:bookmarkEnd w:id="118"/>
-    </w:p>
-    <w:p>
-      <w:pPr>
         <w:pStyle w:val="Heading2"/>
         <w:keepNext w:val="0"/>
         <w:spacing w:after="60"/>
       </w:pPr>
-      <w:bookmarkStart w:id="119" w:name="_Toc242235380"/>
-      <w:bookmarkStart w:id="120" w:name="_Toc261090023"/>
-      <w:bookmarkStart w:id="121" w:name="_Toc264988200"/>
+      <w:bookmarkStart w:id="110" w:name="_Toc242235380"/>
+      <w:bookmarkStart w:id="111" w:name="_Toc261090023"/>
+      <w:bookmarkStart w:id="112" w:name="_Toc269473803"/>
       <w:r>
         <w:t>Schedule</w:t>
       </w:r>
-      <w:bookmarkEnd w:id="119"/>
-      <w:bookmarkEnd w:id="120"/>
-      <w:bookmarkEnd w:id="121"/>
+      <w:bookmarkEnd w:id="110"/>
+      <w:bookmarkEnd w:id="111"/>
+      <w:bookmarkEnd w:id="112"/>
+    </w:p>
+    <w:p>
+      <w:pPr>
+        <w:pStyle w:val="Caption"/>
+        <w:keepNext/>
+      </w:pPr>
+      <w:bookmarkStart w:id="113" w:name="_Toc269473813"/>
+      <w:r>
+        <w:t xml:space="preserve">Table </w:t>
+      </w:r>
+      <w:fldSimple w:instr=" SEQ Table \* ARABIC ">
+        <w:r>
+          <w:rPr>
+            <w:noProof/>
+          </w:rPr>
+          <w:t>6</w:t>
+        </w:r>
+      </w:fldSimple>
+      <w:r>
+        <w:t>:  Schedule Risk Acceptance Responsibility</w:t>
+      </w:r>
+      <w:bookmarkEnd w:id="113"/>
     </w:p>
     <w:tbl>
       <w:tblPr>
@@ -11034,31 +11089,6 @@
         </w:tc>
       </w:tr>
     </w:tbl>
-    <w:p>
-      <w:pPr>
-        <w:pStyle w:val="Caption"/>
-      </w:pPr>
-      <w:bookmarkStart w:id="122" w:name="_Toc197863108"/>
-      <w:bookmarkStart w:id="123" w:name="_Toc242235388"/>
-      <w:bookmarkStart w:id="124" w:name="_Toc261090034"/>
-      <w:r>
-        <w:t xml:space="preserve">Table </w:t>
-      </w:r>
-      <w:fldSimple w:instr=" SEQ Table \* ARABIC ">
-        <w:r>
-          <w:rPr>
-            <w:noProof/>
-          </w:rPr>
-          <w:t>6</w:t>
-        </w:r>
-      </w:fldSimple>
-      <w:r>
-        <w:t>:  Schedule Risk Acceptance Responsibility</w:t>
-      </w:r>
-      <w:bookmarkEnd w:id="122"/>
-      <w:bookmarkEnd w:id="123"/>
-      <w:bookmarkEnd w:id="124"/>
-    </w:p>
     <w:p/>
     <w:p>
       <w:pPr>
@@ -11066,15 +11096,37 @@
         <w:keepNext w:val="0"/>
         <w:spacing w:after="60"/>
       </w:pPr>
-      <w:bookmarkStart w:id="125" w:name="_Toc242235381"/>
-      <w:bookmarkStart w:id="126" w:name="_Toc261090024"/>
-      <w:bookmarkStart w:id="127" w:name="_Toc264988201"/>
+      <w:bookmarkStart w:id="114" w:name="_Toc242235381"/>
+      <w:bookmarkStart w:id="115" w:name="_Toc261090024"/>
+      <w:bookmarkStart w:id="116" w:name="_Toc269473804"/>
       <w:r>
         <w:t>Technical</w:t>
       </w:r>
-      <w:bookmarkEnd w:id="125"/>
-      <w:bookmarkEnd w:id="126"/>
-      <w:bookmarkEnd w:id="127"/>
+      <w:bookmarkEnd w:id="114"/>
+      <w:bookmarkEnd w:id="115"/>
+      <w:bookmarkEnd w:id="116"/>
+    </w:p>
+    <w:p>
+      <w:pPr>
+        <w:pStyle w:val="Caption"/>
+        <w:keepNext/>
+      </w:pPr>
+      <w:bookmarkStart w:id="117" w:name="_Toc269473814"/>
+      <w:r>
+        <w:t xml:space="preserve">Table </w:t>
+      </w:r>
+      <w:fldSimple w:instr=" SEQ Table \* ARABIC ">
+        <w:r>
+          <w:rPr>
+            <w:noProof/>
+          </w:rPr>
+          <w:t>7</w:t>
+        </w:r>
+      </w:fldSimple>
+      <w:r>
+        <w:t>:  Technical Risk Acceptance Responsibility</w:t>
+      </w:r>
+      <w:bookmarkEnd w:id="117"/>
     </w:p>
     <w:tbl>
       <w:tblPr>
@@ -11355,31 +11407,6 @@
         </w:tc>
       </w:tr>
     </w:tbl>
-    <w:p>
-      <w:pPr>
-        <w:pStyle w:val="Caption"/>
-      </w:pPr>
-      <w:bookmarkStart w:id="128" w:name="_Toc197863109"/>
-      <w:bookmarkStart w:id="129" w:name="_Toc242235389"/>
-      <w:bookmarkStart w:id="130" w:name="_Toc261090035"/>
-      <w:r>
-        <w:t xml:space="preserve">Table </w:t>
-      </w:r>
-      <w:fldSimple w:instr=" SEQ Table \* ARABIC ">
-        <w:r>
-          <w:rPr>
-            <w:noProof/>
-          </w:rPr>
-          <w:t>7</w:t>
-        </w:r>
-      </w:fldSimple>
-      <w:r>
-        <w:t>:  Technical Risk Acceptance Responsibility</w:t>
-      </w:r>
-      <w:bookmarkEnd w:id="128"/>
-      <w:bookmarkEnd w:id="129"/>
-      <w:bookmarkEnd w:id="130"/>
-    </w:p>
     <w:p/>
     <w:p>
       <w:pPr>
@@ -11387,16 +11414,38 @@
         <w:keepNext w:val="0"/>
         <w:spacing w:after="60"/>
       </w:pPr>
-      <w:bookmarkStart w:id="131" w:name="_Toc242235382"/>
-      <w:bookmarkStart w:id="132" w:name="_Toc261090025"/>
-      <w:bookmarkStart w:id="133" w:name="_Toc264988202"/>
+      <w:bookmarkStart w:id="118" w:name="_Toc242235382"/>
+      <w:bookmarkStart w:id="119" w:name="_Toc261090025"/>
+      <w:bookmarkStart w:id="120" w:name="_Toc269473805"/>
       <w:r>
         <w:lastRenderedPageBreak/>
         <w:t>Budgetary</w:t>
       </w:r>
-      <w:bookmarkEnd w:id="131"/>
-      <w:bookmarkEnd w:id="132"/>
-      <w:bookmarkEnd w:id="133"/>
+      <w:bookmarkEnd w:id="118"/>
+      <w:bookmarkEnd w:id="119"/>
+      <w:bookmarkEnd w:id="120"/>
+    </w:p>
+    <w:p>
+      <w:pPr>
+        <w:pStyle w:val="Caption"/>
+        <w:keepNext/>
+      </w:pPr>
+      <w:bookmarkStart w:id="121" w:name="_Toc269473815"/>
+      <w:r>
+        <w:t xml:space="preserve">Table </w:t>
+      </w:r>
+      <w:fldSimple w:instr=" SEQ Table \* ARABIC ">
+        <w:r>
+          <w:rPr>
+            <w:noProof/>
+          </w:rPr>
+          <w:t>8</w:t>
+        </w:r>
+      </w:fldSimple>
+      <w:r>
+        <w:t>:  Budgetary Risk Acceptance Responsibility</w:t>
+      </w:r>
+      <w:bookmarkEnd w:id="121"/>
     </w:p>
     <w:tbl>
       <w:tblPr>
@@ -11630,44 +11679,19 @@
         </w:tc>
       </w:tr>
     </w:tbl>
-    <w:p>
-      <w:pPr>
-        <w:pStyle w:val="Caption"/>
-      </w:pPr>
-      <w:bookmarkStart w:id="134" w:name="_Toc197863110"/>
-      <w:bookmarkStart w:id="135" w:name="_Toc242235390"/>
-      <w:bookmarkStart w:id="136" w:name="_Toc261090036"/>
-      <w:r>
-        <w:t xml:space="preserve">Table </w:t>
-      </w:r>
-      <w:fldSimple w:instr=" SEQ Table \* ARABIC ">
-        <w:r>
-          <w:rPr>
-            <w:noProof/>
-          </w:rPr>
-          <w:t>8</w:t>
-        </w:r>
-      </w:fldSimple>
-      <w:r>
-        <w:t>:  Budgetary Risk Acceptance Responsibility</w:t>
-      </w:r>
-      <w:bookmarkEnd w:id="134"/>
-      <w:bookmarkEnd w:id="135"/>
-      <w:bookmarkEnd w:id="136"/>
-    </w:p>
     <w:p/>
     <w:p>
       <w:pPr>
         <w:pStyle w:val="Heading1"/>
       </w:pPr>
-      <w:bookmarkStart w:id="137" w:name="_Toc261090026"/>
-      <w:bookmarkStart w:id="138" w:name="_Toc264988203"/>
+      <w:bookmarkStart w:id="122" w:name="_Toc261090026"/>
+      <w:bookmarkStart w:id="123" w:name="_Toc269473806"/>
       <w:r>
         <w:lastRenderedPageBreak/>
         <w:t>Conclusion</w:t>
       </w:r>
-      <w:bookmarkEnd w:id="137"/>
-      <w:bookmarkEnd w:id="138"/>
+      <w:bookmarkEnd w:id="122"/>
+      <w:bookmarkEnd w:id="123"/>
     </w:p>
     <w:p>
       <w:pPr>
@@ -11681,14 +11705,14 @@
       <w:pPr>
         <w:pStyle w:val="Heading1"/>
       </w:pPr>
-      <w:bookmarkStart w:id="139" w:name="_Toc261090028"/>
-      <w:bookmarkStart w:id="140" w:name="_Toc264988204"/>
+      <w:bookmarkStart w:id="124" w:name="_Toc261090028"/>
+      <w:bookmarkStart w:id="125" w:name="_Toc269473807"/>
       <w:r>
         <w:lastRenderedPageBreak/>
         <w:t>Appendices</w:t>
       </w:r>
-      <w:bookmarkEnd w:id="139"/>
-      <w:bookmarkEnd w:id="140"/>
+      <w:bookmarkEnd w:id="124"/>
+      <w:bookmarkEnd w:id="125"/>
     </w:p>
     <w:p>
       <w:pPr>
@@ -12117,6 +12141,40 @@
             <w:t>5</w:t>
           </w:r>
         </w:p>
+        <w:p>
+          <w:r>
+            <w:t>Axis Restricted Testing</w:t>
+          </w:r>
+          <w:r>
+            <w:ptab w:relativeTo="margin" w:alignment="right" w:leader="dot"/>
+          </w:r>
+          <w:r>
+            <w:t>46</w:t>
+          </w:r>
+        </w:p>
+        <w:p>
+          <w:r>
+            <w:t>Bungee Testing</w:t>
+          </w:r>
+          <w:r>
+            <w:ptab w:relativeTo="margin" w:alignment="right" w:leader="dot"/>
+          </w:r>
+          <w:r>
+            <w:t>48</w:t>
+          </w:r>
+        </w:p>
+        <w:p>
+          <w:r>
+            <w:t>Unrestricted Testing</w:t>
+          </w:r>
+          <w:r>
+            <w:ptab w:relativeTo="margin" w:alignment="right" w:leader="dot"/>
+          </w:r>
+          <w:r>
+            <w:t>50</w:t>
+          </w:r>
+        </w:p>
+        <w:p/>
         <w:p/>
         <w:p>
           <w:pPr>
@@ -23394,6 +23452,1628 @@
         </w:rPr>
         <w:pict>
           <v:line id="_x0000_s2153" style="position:absolute;z-index:251776000;mso-wrap-edited:f" from="73.45pt,15.45pt" to="192.1pt,15.45pt" wrapcoords="-273 -2147483648 -273 -2147483648 22283 -2147483648 22420 -2147483648 22146 -2147483648 21873 -2147483648 -273 -2147483648" strokecolor="black [3213]" strokeweight="1pt">
+            <v:fill o:detectmouseclick="t"/>
+            <v:shadow on="t" opacity="22938f" offset="0"/>
+          </v:line>
+        </w:pict>
+      </w:r>
+      <w:r>
+        <w:rPr>
+          <w:u w:val="single"/>
+        </w:rPr>
+        <w:t>Position</w:t>
+      </w:r>
+      <w:r>
+        <w:t>:</w:t>
+      </w:r>
+      <w:r>
+        <w:tab/>
+      </w:r>
+      <w:r>
+        <w:tab/>
+      </w:r>
+      <w:r>
+        <w:tab/>
+      </w:r>
+      <w:r>
+        <w:tab/>
+      </w:r>
+      <w:r>
+        <w:tab/>
+      </w:r>
+      <w:r>
+        <w:tab/>
+      </w:r>
+      <w:r>
+        <w:rPr>
+          <w:u w:val="single"/>
+        </w:rPr>
+        <w:t>Signature</w:t>
+      </w:r>
+      <w:r>
+        <w:t>:</w:t>
+      </w:r>
+    </w:p>
+    <w:p>
+      <w:pPr>
+        <w:pStyle w:val="BodyText"/>
+      </w:pPr>
+    </w:p>
+    <w:p>
+      <w:pPr>
+        <w:pStyle w:val="BodyText"/>
+        <w:jc w:val="right"/>
+        <w:rPr>
+          <w:b/>
+        </w:rPr>
+      </w:pPr>
+      <w:r>
+        <w:rPr>
+          <w:b/>
+        </w:rPr>
+        <w:lastRenderedPageBreak/>
+        <w:t>Issue:</w:t>
+      </w:r>
+      <w:r>
+        <w:rPr>
+          <w:b/>
+        </w:rPr>
+        <w:t xml:space="preserve"> 1st Revision</w:t>
+      </w:r>
+    </w:p>
+    <w:p>
+      <w:pPr>
+        <w:pStyle w:val="BodyText"/>
+        <w:jc w:val="right"/>
+        <w:rPr>
+          <w:b/>
+          <w:color w:val="FFFFFF" w:themeColor="background1"/>
+        </w:rPr>
+      </w:pPr>
+      <w:r>
+        <w:rPr>
+          <w:b/>
+        </w:rPr>
+        <w:t xml:space="preserve">Date:                     </w:t>
+      </w:r>
+      <w:r>
+        <w:rPr>
+          <w:b/>
+          <w:color w:val="FFFFFF" w:themeColor="background1"/>
+        </w:rPr>
+        <w:t>.</w:t>
+      </w:r>
+    </w:p>
+    <w:p>
+      <w:pPr>
+        <w:pStyle w:val="BodyText"/>
+        <w:shd w:val="clear" w:color="auto" w:fill="FFFFFF" w:themeFill="background1"/>
+        <w:jc w:val="left"/>
+        <w:rPr>
+          <w:b/>
+          <w:sz w:val="28"/>
+        </w:rPr>
+      </w:pPr>
+      <w:r>
+        <w:rPr>
+          <w:b/>
+          <w:sz w:val="28"/>
+        </w:rPr>
+        <w:t xml:space="preserve">HAZ – </w:t>
+      </w:r>
+      <w:r>
+        <w:rPr>
+          <w:b/>
+          <w:sz w:val="28"/>
+        </w:rPr>
+        <w:t>2</w:t>
+      </w:r>
+      <w:r>
+        <w:rPr>
+          <w:b/>
+          <w:sz w:val="28"/>
+        </w:rPr>
+        <w:t>4</w:t>
+      </w:r>
+      <w:r>
+        <w:rPr>
+          <w:b/>
+          <w:sz w:val="28"/>
+        </w:rPr>
+        <w:t xml:space="preserve"> – </w:t>
+      </w:r>
+      <w:r>
+        <w:rPr>
+          <w:b/>
+          <w:sz w:val="28"/>
+        </w:rPr>
+        <w:t>Testing Risk</w:t>
+      </w:r>
+      <w:r>
+        <w:rPr>
+          <w:b/>
+          <w:sz w:val="28"/>
+        </w:rPr>
+        <w:t xml:space="preserve"> – </w:t>
+      </w:r>
+      <w:r>
+        <w:rPr>
+          <w:b/>
+          <w:sz w:val="28"/>
+        </w:rPr>
+        <w:t>Axis Restricted Testing</w:t>
+      </w:r>
+    </w:p>
+    <w:p>
+      <w:pPr>
+        <w:pStyle w:val="BodyText"/>
+        <w:shd w:val="clear" w:color="auto" w:fill="FFFFFF" w:themeFill="background1"/>
+        <w:jc w:val="left"/>
+        <w:rPr>
+          <w:b/>
+          <w:sz w:val="28"/>
+        </w:rPr>
+      </w:pPr>
+    </w:p>
+    <w:p>
+      <w:pPr>
+        <w:pStyle w:val="BodyText"/>
+        <w:shd w:val="clear" w:color="auto" w:fill="FFFFFF" w:themeFill="background1"/>
+        <w:jc w:val="center"/>
+        <w:rPr>
+          <w:b/>
+          <w:sz w:val="28"/>
+        </w:rPr>
+      </w:pPr>
+      <w:r>
+        <w:rPr>
+          <w:b/>
+          <w:sz w:val="28"/>
+        </w:rPr>
+        <w:t>Personnel Safety</w:t>
+      </w:r>
+    </w:p>
+    <w:p>
+      <w:pPr>
+        <w:pStyle w:val="BodyText"/>
+        <w:shd w:val="clear" w:color="auto" w:fill="FFFFFF" w:themeFill="background1"/>
+        <w:jc w:val="left"/>
+      </w:pPr>
+      <w:r>
+        <w:t xml:space="preserve">The Axis Restricted Testing will be the initial ground testing apparatus to ensure that the control loop gains are set </w:t>
+      </w:r>
+      <w:r>
+        <w:t xml:space="preserve">correctly. The helicopter will be attached to the testing apparatus, restricting it from moving or changed orientation in two </w:t>
+      </w:r>
+      <w:r>
+        <w:t>axis</w:t>
+      </w:r>
+      <w:r>
+        <w:t>. The helicopter will be capable of spinning in one axis, while the engines are running. This posses a safety risk to personal on the project and the surrounding general public.</w:t>
+      </w:r>
+    </w:p>
+    <w:p>
+      <w:pPr>
+        <w:pStyle w:val="BodyText"/>
+        <w:shd w:val="clear" w:color="auto" w:fill="FFFFFF" w:themeFill="background1"/>
+        <w:jc w:val="left"/>
+      </w:pPr>
+      <w:r>
+        <w:rPr>
+          <w:u w:val="single"/>
+        </w:rPr>
+        <w:t>Effectiveness of Existing Controls:</w:t>
+      </w:r>
+      <w:r>
+        <w:t xml:space="preserve"> Fair</w:t>
+      </w:r>
+    </w:p>
+    <w:p>
+      <w:pPr>
+        <w:pStyle w:val="BodyText"/>
+        <w:shd w:val="clear" w:color="auto" w:fill="FFFFFF" w:themeFill="background1"/>
+        <w:jc w:val="left"/>
+      </w:pPr>
+      <w:r>
+        <w:rPr>
+          <w:u w:val="single"/>
+        </w:rPr>
+        <w:t>Likelihood:</w:t>
+      </w:r>
+      <w:r>
+        <w:t xml:space="preserve"> Unlikely</w:t>
+      </w:r>
+    </w:p>
+    <w:p>
+      <w:pPr>
+        <w:pStyle w:val="BodyText"/>
+        <w:shd w:val="clear" w:color="auto" w:fill="FFFFFF" w:themeFill="background1"/>
+        <w:jc w:val="left"/>
+      </w:pPr>
+      <w:r>
+        <w:rPr>
+          <w:u w:val="single"/>
+        </w:rPr>
+        <w:t>Consequence:</w:t>
+      </w:r>
+      <w:r>
+        <w:t xml:space="preserve"> Major</w:t>
+      </w:r>
+    </w:p>
+    <w:p>
+      <w:pPr>
+        <w:pStyle w:val="BodyText"/>
+        <w:shd w:val="clear" w:color="auto" w:fill="FFFFFF" w:themeFill="background1"/>
+        <w:jc w:val="left"/>
+      </w:pPr>
+      <w:r>
+        <w:rPr>
+          <w:u w:val="single"/>
+        </w:rPr>
+        <w:t>Risk rating:</w:t>
+      </w:r>
+      <w:r>
+        <w:t xml:space="preserve"> High</w:t>
+      </w:r>
+    </w:p>
+    <w:p>
+      <w:pPr>
+        <w:pStyle w:val="BodyText"/>
+        <w:shd w:val="clear" w:color="auto" w:fill="FFFFFF" w:themeFill="background1"/>
+        <w:jc w:val="left"/>
+        <w:rPr>
+          <w:b/>
+          <w:sz w:val="28"/>
+        </w:rPr>
+      </w:pPr>
+      <w:r>
+        <w:rPr>
+          <w:b/>
+          <w:sz w:val="28"/>
+        </w:rPr>
+        <w:t>Risk Treatment</w:t>
+      </w:r>
+    </w:p>
+    <w:p>
+      <w:pPr>
+        <w:pStyle w:val="BodyText"/>
+        <w:numPr>
+          <w:ilvl w:val="0"/>
+          <w:numId w:val="34"/>
+        </w:numPr>
+        <w:shd w:val="clear" w:color="auto" w:fill="FFFFFF" w:themeFill="background1"/>
+        <w:jc w:val="left"/>
+      </w:pPr>
+      <w:r>
+        <w:t>All testing will be taken out in the robotics testing room on level 9, S-Block of QUT Gardens Point Campus. Group members will only be permitted to enter the room while testing.</w:t>
+      </w:r>
+    </w:p>
+    <w:p>
+      <w:pPr>
+        <w:pStyle w:val="BodyText"/>
+        <w:numPr>
+          <w:ilvl w:val="0"/>
+          <w:numId w:val="34"/>
+        </w:numPr>
+        <w:shd w:val="clear" w:color="auto" w:fill="FFFFFF" w:themeFill="background1"/>
+        <w:jc w:val="left"/>
+      </w:pPr>
+      <w:r>
+        <w:t>All members of the group must wear eye protection whilst in the testing room. All members will be trained in the operation of the testing apparatus, and will know the emergency shutdown procedure.</w:t>
+      </w:r>
+    </w:p>
+    <w:p>
+      <w:pPr>
+        <w:pStyle w:val="BodyText"/>
+        <w:numPr>
+          <w:ilvl w:val="0"/>
+          <w:numId w:val="34"/>
+        </w:numPr>
+        <w:shd w:val="clear" w:color="auto" w:fill="FFFFFF" w:themeFill="background1"/>
+        <w:jc w:val="left"/>
+      </w:pPr>
+      <w:r>
+        <w:t>First Aid and fire fighting equipment will be onsite in case of an emergency.</w:t>
+      </w:r>
+    </w:p>
+    <w:p>
+      <w:pPr>
+        <w:pStyle w:val="BodyText"/>
+        <w:shd w:val="clear" w:color="auto" w:fill="FFFFFF" w:themeFill="background1"/>
+        <w:jc w:val="left"/>
+        <w:rPr>
+          <w:b/>
+          <w:sz w:val="28"/>
+        </w:rPr>
+      </w:pPr>
+      <w:r>
+        <w:rPr>
+          <w:b/>
+          <w:sz w:val="28"/>
+        </w:rPr>
+        <w:t>Risk Treatment Type</w:t>
+      </w:r>
+    </w:p>
+    <w:p>
+      <w:pPr>
+        <w:pStyle w:val="BodyText"/>
+        <w:shd w:val="clear" w:color="auto" w:fill="FFFFFF" w:themeFill="background1"/>
+        <w:jc w:val="left"/>
+      </w:pPr>
+      <w:r>
+        <w:t>Engineering</w:t>
+      </w:r>
+    </w:p>
+    <w:p>
+      <w:pPr>
+        <w:pStyle w:val="BodyText"/>
+        <w:shd w:val="clear" w:color="auto" w:fill="FFFFFF" w:themeFill="background1"/>
+        <w:jc w:val="left"/>
+      </w:pPr>
+      <w:r>
+        <w:t>Isolation</w:t>
+      </w:r>
+    </w:p>
+    <w:p>
+      <w:pPr>
+        <w:pStyle w:val="BodyText"/>
+        <w:shd w:val="clear" w:color="auto" w:fill="FFFFFF" w:themeFill="background1"/>
+        <w:jc w:val="left"/>
+        <w:rPr>
+          <w:b/>
+          <w:sz w:val="28"/>
+        </w:rPr>
+      </w:pPr>
+      <w:r>
+        <w:rPr>
+          <w:b/>
+          <w:sz w:val="28"/>
+        </w:rPr>
+        <w:t>Residual Risk Assessment</w:t>
+      </w:r>
+    </w:p>
+    <w:p>
+      <w:pPr>
+        <w:pStyle w:val="BodyText"/>
+        <w:shd w:val="clear" w:color="auto" w:fill="FFFFFF" w:themeFill="background1"/>
+        <w:jc w:val="left"/>
+      </w:pPr>
+      <w:r>
+        <w:rPr>
+          <w:u w:val="single"/>
+        </w:rPr>
+        <w:t>Effectiveness of proposed Controls</w:t>
+      </w:r>
+      <w:r>
+        <w:t>: Good</w:t>
+      </w:r>
+    </w:p>
+    <w:p>
+      <w:pPr>
+        <w:pStyle w:val="BodyText"/>
+        <w:shd w:val="clear" w:color="auto" w:fill="FFFFFF" w:themeFill="background1"/>
+        <w:jc w:val="left"/>
+      </w:pPr>
+      <w:r>
+        <w:rPr>
+          <w:u w:val="single"/>
+        </w:rPr>
+        <w:lastRenderedPageBreak/>
+        <w:t>Residual Risk Rating</w:t>
+      </w:r>
+      <w:r>
+        <w:t>: Low</w:t>
+      </w:r>
+    </w:p>
+    <w:p>
+      <w:pPr>
+        <w:pStyle w:val="BodyText"/>
+        <w:shd w:val="clear" w:color="auto" w:fill="FFFFFF" w:themeFill="background1"/>
+        <w:jc w:val="left"/>
+        <w:rPr>
+          <w:b/>
+          <w:sz w:val="28"/>
+        </w:rPr>
+      </w:pPr>
+      <w:r>
+        <w:rPr>
+          <w:b/>
+          <w:sz w:val="28"/>
+        </w:rPr>
+        <w:t>Risk Assessment</w:t>
+      </w:r>
+    </w:p>
+    <w:p>
+      <w:pPr>
+        <w:pStyle w:val="BodyText"/>
+        <w:shd w:val="clear" w:color="auto" w:fill="FFFFFF" w:themeFill="background1"/>
+        <w:jc w:val="left"/>
+      </w:pPr>
+      <w:r>
+        <w:rPr>
+          <w:noProof/>
+          <w:lang w:val="en-US"/>
+        </w:rPr>
+        <w:pict>
+          <v:line id="_x0000_s2156" style="position:absolute;z-index:251780096;mso-wrap-edited:f" from="322.05pt,15.8pt" to="440.7pt,15.8pt" wrapcoords="-273 -2147483648 -273 -2147483648 22283 -2147483648 22420 -2147483648 22146 -2147483648 21873 -2147483648 -273 -2147483648" strokecolor="black [3213]" strokeweight="1pt">
+            <v:fill o:detectmouseclick="t"/>
+            <v:shadow on="t" opacity="22938f" offset="0"/>
+          </v:line>
+        </w:pict>
+      </w:r>
+      <w:r>
+        <w:rPr>
+          <w:noProof/>
+          <w:lang w:val="en-US"/>
+        </w:rPr>
+        <w:pict>
+          <v:line id="_x0000_s2155" style="position:absolute;z-index:251779072;mso-wrap-edited:f" from="73.45pt,15.8pt" to="192.1pt,15.8pt" wrapcoords="-273 -2147483648 -273 -2147483648 22283 -2147483648 22420 -2147483648 22146 -2147483648 21873 -2147483648 -273 -2147483648" strokecolor="black [3213]" strokeweight="1pt">
+            <v:fill o:detectmouseclick="t"/>
+            <v:shadow on="t" opacity="22938f" offset="0"/>
+          </v:line>
+        </w:pict>
+      </w:r>
+      <w:r>
+        <w:rPr>
+          <w:u w:val="single"/>
+        </w:rPr>
+        <w:t>Assessed by</w:t>
+      </w:r>
+      <w:r>
+        <w:t>:</w:t>
+      </w:r>
+      <w:r>
+        <w:tab/>
+      </w:r>
+      <w:r>
+        <w:tab/>
+      </w:r>
+      <w:r>
+        <w:tab/>
+      </w:r>
+      <w:r>
+        <w:tab/>
+      </w:r>
+      <w:r>
+        <w:tab/>
+      </w:r>
+      <w:r>
+        <w:tab/>
+      </w:r>
+      <w:r>
+        <w:rPr>
+          <w:u w:val="single"/>
+        </w:rPr>
+        <w:t>Date</w:t>
+      </w:r>
+      <w:r>
+        <w:t>:</w:t>
+      </w:r>
+    </w:p>
+    <w:p>
+      <w:pPr>
+        <w:pStyle w:val="BodyText"/>
+        <w:shd w:val="clear" w:color="auto" w:fill="FFFFFF" w:themeFill="background1"/>
+        <w:jc w:val="left"/>
+      </w:pPr>
+      <w:r>
+        <w:rPr>
+          <w:noProof/>
+          <w:lang w:val="en-US"/>
+        </w:rPr>
+        <w:pict>
+          <v:line id="_x0000_s2158" style="position:absolute;z-index:251782144;mso-wrap-edited:f" from="322.05pt,15.45pt" to="440.7pt,15.45pt" wrapcoords="-273 -2147483648 -273 -2147483648 22283 -2147483648 22420 -2147483648 22146 -2147483648 21873 -2147483648 -273 -2147483648" strokecolor="black [3213]" strokeweight="1pt">
+            <v:fill o:detectmouseclick="t"/>
+            <v:shadow on="t" opacity="22938f" offset="0"/>
+          </v:line>
+        </w:pict>
+      </w:r>
+      <w:r>
+        <w:rPr>
+          <w:noProof/>
+          <w:lang w:val="en-US"/>
+        </w:rPr>
+        <w:pict>
+          <v:line id="_x0000_s2157" style="position:absolute;z-index:251781120;mso-wrap-edited:f" from="73.45pt,15.45pt" to="192.1pt,15.45pt" wrapcoords="-273 -2147483648 -273 -2147483648 22283 -2147483648 22420 -2147483648 22146 -2147483648 21873 -2147483648 -273 -2147483648" strokecolor="black [3213]" strokeweight="1pt">
+            <v:fill o:detectmouseclick="t"/>
+            <v:shadow on="t" opacity="22938f" offset="0"/>
+          </v:line>
+        </w:pict>
+      </w:r>
+      <w:r>
+        <w:rPr>
+          <w:u w:val="single"/>
+        </w:rPr>
+        <w:t>Position</w:t>
+      </w:r>
+      <w:r>
+        <w:t>:</w:t>
+      </w:r>
+      <w:r>
+        <w:tab/>
+      </w:r>
+      <w:r>
+        <w:tab/>
+      </w:r>
+      <w:r>
+        <w:tab/>
+      </w:r>
+      <w:r>
+        <w:tab/>
+      </w:r>
+      <w:r>
+        <w:tab/>
+      </w:r>
+      <w:r>
+        <w:tab/>
+      </w:r>
+      <w:r>
+        <w:rPr>
+          <w:u w:val="single"/>
+        </w:rPr>
+        <w:t>Signature</w:t>
+      </w:r>
+      <w:r>
+        <w:t>:</w:t>
+      </w:r>
+    </w:p>
+    <w:p>
+      <w:pPr>
+        <w:widowControl/>
+        <w:spacing w:before="0"/>
+        <w:jc w:val="left"/>
+        <w:rPr>
+          <w:snapToGrid/>
+          <w:color w:val="auto"/>
+        </w:rPr>
+      </w:pPr>
+      <w:r>
+        <w:br w:type="page"/>
+      </w:r>
+    </w:p>
+    <w:p>
+      <w:pPr>
+        <w:pStyle w:val="BodyText"/>
+        <w:jc w:val="right"/>
+        <w:rPr>
+          <w:b/>
+        </w:rPr>
+      </w:pPr>
+      <w:r>
+        <w:rPr>
+          <w:b/>
+        </w:rPr>
+        <w:lastRenderedPageBreak/>
+        <w:t>Issue:</w:t>
+      </w:r>
+      <w:r>
+        <w:rPr>
+          <w:b/>
+        </w:rPr>
+        <w:t xml:space="preserve"> 1st Revision</w:t>
+      </w:r>
+    </w:p>
+    <w:p>
+      <w:pPr>
+        <w:pStyle w:val="BodyText"/>
+        <w:jc w:val="right"/>
+        <w:rPr>
+          <w:b/>
+          <w:color w:val="FFFFFF" w:themeColor="background1"/>
+        </w:rPr>
+      </w:pPr>
+      <w:r>
+        <w:rPr>
+          <w:b/>
+        </w:rPr>
+        <w:t xml:space="preserve">Date:                     </w:t>
+      </w:r>
+      <w:r>
+        <w:rPr>
+          <w:b/>
+          <w:color w:val="FFFFFF" w:themeColor="background1"/>
+        </w:rPr>
+        <w:t>.</w:t>
+      </w:r>
+    </w:p>
+    <w:p>
+      <w:pPr>
+        <w:pStyle w:val="BodyText"/>
+        <w:shd w:val="clear" w:color="auto" w:fill="FFFFFF" w:themeFill="background1"/>
+        <w:jc w:val="left"/>
+        <w:rPr>
+          <w:b/>
+          <w:sz w:val="28"/>
+        </w:rPr>
+      </w:pPr>
+      <w:r>
+        <w:rPr>
+          <w:b/>
+          <w:sz w:val="28"/>
+        </w:rPr>
+        <w:t xml:space="preserve">HAZ – </w:t>
+      </w:r>
+      <w:r>
+        <w:rPr>
+          <w:b/>
+          <w:sz w:val="28"/>
+        </w:rPr>
+        <w:t>25</w:t>
+      </w:r>
+      <w:r>
+        <w:rPr>
+          <w:b/>
+          <w:sz w:val="28"/>
+        </w:rPr>
+        <w:t xml:space="preserve"> – </w:t>
+      </w:r>
+      <w:r>
+        <w:rPr>
+          <w:b/>
+          <w:sz w:val="28"/>
+        </w:rPr>
+        <w:t>Testing Risk</w:t>
+      </w:r>
+      <w:r>
+        <w:rPr>
+          <w:b/>
+          <w:sz w:val="28"/>
+        </w:rPr>
+        <w:t xml:space="preserve"> – </w:t>
+      </w:r>
+      <w:r>
+        <w:rPr>
+          <w:b/>
+          <w:sz w:val="28"/>
+        </w:rPr>
+        <w:t>Bungee</w:t>
+      </w:r>
+      <w:r>
+        <w:rPr>
+          <w:b/>
+          <w:sz w:val="28"/>
+        </w:rPr>
+        <w:t xml:space="preserve"> Rope Testing</w:t>
+      </w:r>
+    </w:p>
+    <w:p>
+      <w:pPr>
+        <w:pStyle w:val="BodyText"/>
+        <w:shd w:val="clear" w:color="auto" w:fill="FFFFFF" w:themeFill="background1"/>
+        <w:jc w:val="left"/>
+        <w:rPr>
+          <w:b/>
+          <w:sz w:val="28"/>
+        </w:rPr>
+      </w:pPr>
+    </w:p>
+    <w:p>
+      <w:pPr>
+        <w:pStyle w:val="BodyText"/>
+        <w:shd w:val="clear" w:color="auto" w:fill="FFFFFF" w:themeFill="background1"/>
+        <w:jc w:val="center"/>
+        <w:rPr>
+          <w:b/>
+          <w:sz w:val="28"/>
+        </w:rPr>
+      </w:pPr>
+      <w:r>
+        <w:rPr>
+          <w:b/>
+          <w:sz w:val="28"/>
+        </w:rPr>
+        <w:t>Personnel Safety</w:t>
+      </w:r>
+    </w:p>
+    <w:p>
+      <w:pPr>
+        <w:pStyle w:val="BodyText"/>
+        <w:shd w:val="clear" w:color="auto" w:fill="FFFFFF" w:themeFill="background1"/>
+        <w:jc w:val="left"/>
+      </w:pPr>
+      <w:r>
+        <w:t xml:space="preserve">The </w:t>
+      </w:r>
+      <w:r>
+        <w:t>Bungee Rope Testing is the secondary ground based testing, which attaches the helicopter to an elastic rope suspended off a beam. This will restrict the helicopter to a small area of movement, and rotation in all axis. The elastic rope allows the helicopter to gently fall after an onboard error has occurred.</w:t>
+      </w:r>
+      <w:r>
+        <w:t xml:space="preserve"> </w:t>
+      </w:r>
+      <w:r>
+        <w:t>This posses a safety risk to personal on the project and the surrounding general public.</w:t>
+      </w:r>
+    </w:p>
+    <w:p>
+      <w:pPr>
+        <w:pStyle w:val="BodyText"/>
+        <w:shd w:val="clear" w:color="auto" w:fill="FFFFFF" w:themeFill="background1"/>
+        <w:jc w:val="left"/>
+      </w:pPr>
+      <w:r>
+        <w:rPr>
+          <w:u w:val="single"/>
+        </w:rPr>
+        <w:t>Effectiveness of Existing Controls:</w:t>
+      </w:r>
+      <w:r>
+        <w:t xml:space="preserve"> Fair</w:t>
+      </w:r>
+    </w:p>
+    <w:p>
+      <w:pPr>
+        <w:pStyle w:val="BodyText"/>
+        <w:shd w:val="clear" w:color="auto" w:fill="FFFFFF" w:themeFill="background1"/>
+        <w:jc w:val="left"/>
+      </w:pPr>
+      <w:r>
+        <w:rPr>
+          <w:u w:val="single"/>
+        </w:rPr>
+        <w:t>Likelihood:</w:t>
+      </w:r>
+      <w:r>
+        <w:t xml:space="preserve"> Unlikely</w:t>
+      </w:r>
+    </w:p>
+    <w:p>
+      <w:pPr>
+        <w:pStyle w:val="BodyText"/>
+        <w:shd w:val="clear" w:color="auto" w:fill="FFFFFF" w:themeFill="background1"/>
+        <w:jc w:val="left"/>
+      </w:pPr>
+      <w:r>
+        <w:rPr>
+          <w:u w:val="single"/>
+        </w:rPr>
+        <w:t>Consequence:</w:t>
+      </w:r>
+      <w:r>
+        <w:t xml:space="preserve"> Major</w:t>
+      </w:r>
+    </w:p>
+    <w:p>
+      <w:pPr>
+        <w:pStyle w:val="BodyText"/>
+        <w:shd w:val="clear" w:color="auto" w:fill="FFFFFF" w:themeFill="background1"/>
+        <w:jc w:val="left"/>
+      </w:pPr>
+      <w:r>
+        <w:rPr>
+          <w:u w:val="single"/>
+        </w:rPr>
+        <w:t>Risk rating:</w:t>
+      </w:r>
+      <w:r>
+        <w:t xml:space="preserve"> High</w:t>
+      </w:r>
+    </w:p>
+    <w:p>
+      <w:pPr>
+        <w:pStyle w:val="BodyText"/>
+        <w:shd w:val="clear" w:color="auto" w:fill="FFFFFF" w:themeFill="background1"/>
+        <w:jc w:val="left"/>
+        <w:rPr>
+          <w:b/>
+          <w:sz w:val="28"/>
+        </w:rPr>
+      </w:pPr>
+      <w:r>
+        <w:rPr>
+          <w:b/>
+          <w:sz w:val="28"/>
+        </w:rPr>
+        <w:t>Risk Treatment</w:t>
+      </w:r>
+    </w:p>
+    <w:p>
+      <w:pPr>
+        <w:pStyle w:val="BodyText"/>
+        <w:numPr>
+          <w:ilvl w:val="0"/>
+          <w:numId w:val="35"/>
+        </w:numPr>
+        <w:shd w:val="clear" w:color="auto" w:fill="FFFFFF" w:themeFill="background1"/>
+        <w:jc w:val="left"/>
+      </w:pPr>
+      <w:r>
+        <w:t>All testing will be taken out in the robotics testing room on level 9, S-Block of QUT Gardens Point Campus. Group members will only be permitted to enter the room while testing.</w:t>
+      </w:r>
+    </w:p>
+    <w:p>
+      <w:pPr>
+        <w:pStyle w:val="BodyText"/>
+        <w:numPr>
+          <w:ilvl w:val="0"/>
+          <w:numId w:val="35"/>
+        </w:numPr>
+        <w:shd w:val="clear" w:color="auto" w:fill="FFFFFF" w:themeFill="background1"/>
+        <w:jc w:val="left"/>
+      </w:pPr>
+      <w:r>
+        <w:t>All members of the group must wear eye protection whilst in the testing room. All members will be trained in the operation of the testing apparatus, and will know the emergency shutdown procedure.</w:t>
+      </w:r>
+    </w:p>
+    <w:p>
+      <w:pPr>
+        <w:pStyle w:val="BodyText"/>
+        <w:numPr>
+          <w:ilvl w:val="0"/>
+          <w:numId w:val="35"/>
+        </w:numPr>
+        <w:shd w:val="clear" w:color="auto" w:fill="FFFFFF" w:themeFill="background1"/>
+        <w:jc w:val="left"/>
+      </w:pPr>
+      <w:r>
+        <w:t>Elastic rope will be inspected prior to each test to ensure that it will hold the weight of the helicopter.</w:t>
+      </w:r>
+    </w:p>
+    <w:p>
+      <w:pPr>
+        <w:pStyle w:val="BodyText"/>
+        <w:numPr>
+          <w:ilvl w:val="0"/>
+          <w:numId w:val="35"/>
+        </w:numPr>
+        <w:shd w:val="clear" w:color="auto" w:fill="FFFFFF" w:themeFill="background1"/>
+        <w:jc w:val="left"/>
+      </w:pPr>
+      <w:r>
+        <w:t>First Aid and fire fighting equipment will be onsite in case of an emergency.</w:t>
+      </w:r>
+    </w:p>
+    <w:p>
+      <w:pPr>
+        <w:pStyle w:val="BodyText"/>
+        <w:shd w:val="clear" w:color="auto" w:fill="FFFFFF" w:themeFill="background1"/>
+        <w:jc w:val="left"/>
+        <w:rPr>
+          <w:b/>
+          <w:sz w:val="28"/>
+        </w:rPr>
+      </w:pPr>
+      <w:r>
+        <w:rPr>
+          <w:b/>
+          <w:sz w:val="28"/>
+        </w:rPr>
+        <w:t>Risk Treatment Type</w:t>
+      </w:r>
+    </w:p>
+    <w:p>
+      <w:pPr>
+        <w:pStyle w:val="BodyText"/>
+        <w:shd w:val="clear" w:color="auto" w:fill="FFFFFF" w:themeFill="background1"/>
+        <w:jc w:val="left"/>
+      </w:pPr>
+      <w:r>
+        <w:t>Engineering</w:t>
+      </w:r>
+    </w:p>
+    <w:p>
+      <w:pPr>
+        <w:pStyle w:val="BodyText"/>
+        <w:shd w:val="clear" w:color="auto" w:fill="FFFFFF" w:themeFill="background1"/>
+        <w:jc w:val="left"/>
+      </w:pPr>
+      <w:r>
+        <w:t>Isolation</w:t>
+      </w:r>
+    </w:p>
+    <w:p>
+      <w:pPr>
+        <w:pStyle w:val="BodyText"/>
+        <w:shd w:val="clear" w:color="auto" w:fill="FFFFFF" w:themeFill="background1"/>
+        <w:jc w:val="left"/>
+        <w:rPr>
+          <w:b/>
+          <w:sz w:val="28"/>
+        </w:rPr>
+      </w:pPr>
+      <w:r>
+        <w:rPr>
+          <w:b/>
+          <w:sz w:val="28"/>
+        </w:rPr>
+        <w:lastRenderedPageBreak/>
+        <w:t>Residual Risk Assessment</w:t>
+      </w:r>
+    </w:p>
+    <w:p>
+      <w:pPr>
+        <w:pStyle w:val="BodyText"/>
+        <w:shd w:val="clear" w:color="auto" w:fill="FFFFFF" w:themeFill="background1"/>
+        <w:jc w:val="left"/>
+      </w:pPr>
+      <w:r>
+        <w:rPr>
+          <w:u w:val="single"/>
+        </w:rPr>
+        <w:t>Effectiveness of proposed Controls</w:t>
+      </w:r>
+      <w:r>
+        <w:t>: Good</w:t>
+      </w:r>
+    </w:p>
+    <w:p>
+      <w:pPr>
+        <w:pStyle w:val="BodyText"/>
+        <w:shd w:val="clear" w:color="auto" w:fill="FFFFFF" w:themeFill="background1"/>
+        <w:jc w:val="left"/>
+      </w:pPr>
+      <w:r>
+        <w:rPr>
+          <w:u w:val="single"/>
+        </w:rPr>
+        <w:t>Residual Risk Rating</w:t>
+      </w:r>
+      <w:r>
+        <w:t>: Low</w:t>
+      </w:r>
+    </w:p>
+    <w:p>
+      <w:pPr>
+        <w:pStyle w:val="BodyText"/>
+        <w:shd w:val="clear" w:color="auto" w:fill="FFFFFF" w:themeFill="background1"/>
+        <w:jc w:val="left"/>
+        <w:rPr>
+          <w:b/>
+          <w:sz w:val="28"/>
+        </w:rPr>
+      </w:pPr>
+      <w:r>
+        <w:rPr>
+          <w:b/>
+          <w:sz w:val="28"/>
+        </w:rPr>
+        <w:t>Risk Assessment</w:t>
+      </w:r>
+    </w:p>
+    <w:p>
+      <w:pPr>
+        <w:pStyle w:val="BodyText"/>
+        <w:shd w:val="clear" w:color="auto" w:fill="FFFFFF" w:themeFill="background1"/>
+        <w:jc w:val="left"/>
+      </w:pPr>
+      <w:r>
+        <w:rPr>
+          <w:noProof/>
+          <w:lang w:val="en-US"/>
+        </w:rPr>
+        <w:pict>
+          <v:line id="_x0000_s2160" style="position:absolute;z-index:251785216;mso-wrap-edited:f" from="322.05pt,15.8pt" to="440.7pt,15.8pt" wrapcoords="-273 -2147483648 -273 -2147483648 22283 -2147483648 22420 -2147483648 22146 -2147483648 21873 -2147483648 -273 -2147483648" strokecolor="black [3213]" strokeweight="1pt">
+            <v:fill o:detectmouseclick="t"/>
+            <v:shadow on="t" opacity="22938f" offset="0"/>
+          </v:line>
+        </w:pict>
+      </w:r>
+      <w:r>
+        <w:rPr>
+          <w:noProof/>
+          <w:lang w:val="en-US"/>
+        </w:rPr>
+        <w:pict>
+          <v:line id="_x0000_s2159" style="position:absolute;z-index:251784192;mso-wrap-edited:f" from="73.45pt,15.8pt" to="192.1pt,15.8pt" wrapcoords="-273 -2147483648 -273 -2147483648 22283 -2147483648 22420 -2147483648 22146 -2147483648 21873 -2147483648 -273 -2147483648" strokecolor="black [3213]" strokeweight="1pt">
+            <v:fill o:detectmouseclick="t"/>
+            <v:shadow on="t" opacity="22938f" offset="0"/>
+          </v:line>
+        </w:pict>
+      </w:r>
+      <w:r>
+        <w:rPr>
+          <w:u w:val="single"/>
+        </w:rPr>
+        <w:t>Assessed by</w:t>
+      </w:r>
+      <w:r>
+        <w:t>:</w:t>
+      </w:r>
+      <w:r>
+        <w:tab/>
+      </w:r>
+      <w:r>
+        <w:tab/>
+      </w:r>
+      <w:r>
+        <w:tab/>
+      </w:r>
+      <w:r>
+        <w:tab/>
+      </w:r>
+      <w:r>
+        <w:tab/>
+      </w:r>
+      <w:r>
+        <w:tab/>
+      </w:r>
+      <w:r>
+        <w:rPr>
+          <w:u w:val="single"/>
+        </w:rPr>
+        <w:t>Date</w:t>
+      </w:r>
+      <w:r>
+        <w:t>:</w:t>
+      </w:r>
+    </w:p>
+    <w:p>
+      <w:pPr>
+        <w:pStyle w:val="BodyText"/>
+        <w:shd w:val="clear" w:color="auto" w:fill="FFFFFF" w:themeFill="background1"/>
+        <w:jc w:val="left"/>
+      </w:pPr>
+      <w:r>
+        <w:rPr>
+          <w:noProof/>
+          <w:lang w:val="en-US"/>
+        </w:rPr>
+        <w:pict>
+          <v:line id="_x0000_s2162" style="position:absolute;z-index:251787264;mso-wrap-edited:f" from="322.05pt,15.45pt" to="440.7pt,15.45pt" wrapcoords="-273 -2147483648 -273 -2147483648 22283 -2147483648 22420 -2147483648 22146 -2147483648 21873 -2147483648 -273 -2147483648" strokecolor="black [3213]" strokeweight="1pt">
+            <v:fill o:detectmouseclick="t"/>
+            <v:shadow on="t" opacity="22938f" offset="0"/>
+          </v:line>
+        </w:pict>
+      </w:r>
+      <w:r>
+        <w:rPr>
+          <w:noProof/>
+          <w:lang w:val="en-US"/>
+        </w:rPr>
+        <w:pict>
+          <v:line id="_x0000_s2161" style="position:absolute;z-index:251786240;mso-wrap-edited:f" from="73.45pt,15.45pt" to="192.1pt,15.45pt" wrapcoords="-273 -2147483648 -273 -2147483648 22283 -2147483648 22420 -2147483648 22146 -2147483648 21873 -2147483648 -273 -2147483648" strokecolor="black [3213]" strokeweight="1pt">
+            <v:fill o:detectmouseclick="t"/>
+            <v:shadow on="t" opacity="22938f" offset="0"/>
+          </v:line>
+        </w:pict>
+      </w:r>
+      <w:r>
+        <w:rPr>
+          <w:u w:val="single"/>
+        </w:rPr>
+        <w:t>Position</w:t>
+      </w:r>
+      <w:r>
+        <w:t>:</w:t>
+      </w:r>
+      <w:r>
+        <w:tab/>
+      </w:r>
+      <w:r>
+        <w:tab/>
+      </w:r>
+      <w:r>
+        <w:tab/>
+      </w:r>
+      <w:r>
+        <w:tab/>
+      </w:r>
+      <w:r>
+        <w:tab/>
+      </w:r>
+      <w:r>
+        <w:tab/>
+      </w:r>
+      <w:r>
+        <w:rPr>
+          <w:u w:val="single"/>
+        </w:rPr>
+        <w:t>Signature</w:t>
+      </w:r>
+      <w:r>
+        <w:t>:</w:t>
+      </w:r>
+    </w:p>
+    <w:p>
+      <w:pPr>
+        <w:widowControl/>
+        <w:spacing w:before="0"/>
+        <w:jc w:val="left"/>
+        <w:rPr>
+          <w:snapToGrid/>
+          <w:color w:val="auto"/>
+        </w:rPr>
+      </w:pPr>
+      <w:r>
+        <w:br w:type="page"/>
+      </w:r>
+    </w:p>
+    <w:p>
+      <w:pPr>
+        <w:pStyle w:val="BodyText"/>
+        <w:jc w:val="right"/>
+        <w:rPr>
+          <w:b/>
+        </w:rPr>
+      </w:pPr>
+      <w:r>
+        <w:rPr>
+          <w:b/>
+        </w:rPr>
+        <w:lastRenderedPageBreak/>
+        <w:t>Issue:</w:t>
+      </w:r>
+      <w:r>
+        <w:rPr>
+          <w:b/>
+        </w:rPr>
+        <w:t xml:space="preserve"> 1st Revision</w:t>
+      </w:r>
+    </w:p>
+    <w:p>
+      <w:pPr>
+        <w:pStyle w:val="BodyText"/>
+        <w:jc w:val="right"/>
+        <w:rPr>
+          <w:b/>
+          <w:color w:val="FFFFFF" w:themeColor="background1"/>
+        </w:rPr>
+      </w:pPr>
+      <w:r>
+        <w:rPr>
+          <w:b/>
+        </w:rPr>
+        <w:t xml:space="preserve">Date:                     </w:t>
+      </w:r>
+      <w:r>
+        <w:rPr>
+          <w:b/>
+          <w:color w:val="FFFFFF" w:themeColor="background1"/>
+        </w:rPr>
+        <w:t>.</w:t>
+      </w:r>
+    </w:p>
+    <w:p>
+      <w:pPr>
+        <w:pStyle w:val="BodyText"/>
+        <w:shd w:val="clear" w:color="auto" w:fill="FFFFFF" w:themeFill="background1"/>
+        <w:jc w:val="left"/>
+        <w:rPr>
+          <w:b/>
+          <w:sz w:val="28"/>
+        </w:rPr>
+      </w:pPr>
+      <w:r>
+        <w:rPr>
+          <w:b/>
+          <w:sz w:val="28"/>
+        </w:rPr>
+        <w:t xml:space="preserve">HAZ – </w:t>
+      </w:r>
+      <w:r>
+        <w:rPr>
+          <w:b/>
+          <w:sz w:val="28"/>
+        </w:rPr>
+        <w:t>2</w:t>
+      </w:r>
+      <w:r>
+        <w:rPr>
+          <w:b/>
+          <w:sz w:val="28"/>
+        </w:rPr>
+        <w:t>6</w:t>
+      </w:r>
+      <w:r>
+        <w:rPr>
+          <w:b/>
+          <w:sz w:val="28"/>
+        </w:rPr>
+        <w:t xml:space="preserve"> – </w:t>
+      </w:r>
+      <w:r>
+        <w:rPr>
+          <w:b/>
+          <w:sz w:val="28"/>
+        </w:rPr>
+        <w:t>Testing Risk</w:t>
+      </w:r>
+      <w:r>
+        <w:rPr>
+          <w:b/>
+          <w:sz w:val="28"/>
+        </w:rPr>
+        <w:t xml:space="preserve"> – </w:t>
+      </w:r>
+      <w:r>
+        <w:rPr>
+          <w:b/>
+          <w:sz w:val="28"/>
+        </w:rPr>
+        <w:t>Unrestricted</w:t>
+      </w:r>
+      <w:r>
+        <w:rPr>
+          <w:b/>
+          <w:sz w:val="28"/>
+        </w:rPr>
+        <w:t xml:space="preserve"> Testing</w:t>
+      </w:r>
+    </w:p>
+    <w:p>
+      <w:pPr>
+        <w:pStyle w:val="BodyText"/>
+        <w:shd w:val="clear" w:color="auto" w:fill="FFFFFF" w:themeFill="background1"/>
+        <w:jc w:val="left"/>
+        <w:rPr>
+          <w:b/>
+          <w:sz w:val="28"/>
+        </w:rPr>
+      </w:pPr>
+    </w:p>
+    <w:p>
+      <w:pPr>
+        <w:pStyle w:val="BodyText"/>
+        <w:shd w:val="clear" w:color="auto" w:fill="FFFFFF" w:themeFill="background1"/>
+        <w:jc w:val="center"/>
+        <w:rPr>
+          <w:b/>
+          <w:sz w:val="28"/>
+        </w:rPr>
+      </w:pPr>
+      <w:r>
+        <w:rPr>
+          <w:b/>
+          <w:sz w:val="28"/>
+        </w:rPr>
+        <w:t>Personnel Safety</w:t>
+      </w:r>
+    </w:p>
+    <w:p>
+      <w:pPr>
+        <w:pStyle w:val="BodyText"/>
+        <w:shd w:val="clear" w:color="auto" w:fill="FFFFFF" w:themeFill="background1"/>
+        <w:jc w:val="left"/>
+      </w:pPr>
+      <w:r>
+        <w:t>Unrestricted testing is the last step before the project can be judged on its completion. The helicopter will have no external support, and therefore will be suspended under its own power.  The helicopter will not be restricted in any axis or position in the room, and therefore poses a risk to nearby personnel and equipment.</w:t>
+      </w:r>
+    </w:p>
+    <w:p>
+      <w:pPr>
+        <w:pStyle w:val="BodyText"/>
+        <w:shd w:val="clear" w:color="auto" w:fill="FFFFFF" w:themeFill="background1"/>
+        <w:jc w:val="left"/>
+      </w:pPr>
+      <w:r>
+        <w:rPr>
+          <w:u w:val="single"/>
+        </w:rPr>
+        <w:t>Effectiveness of Existing Controls:</w:t>
+      </w:r>
+      <w:r>
+        <w:t xml:space="preserve"> Fair</w:t>
+      </w:r>
+    </w:p>
+    <w:p>
+      <w:pPr>
+        <w:pStyle w:val="BodyText"/>
+        <w:shd w:val="clear" w:color="auto" w:fill="FFFFFF" w:themeFill="background1"/>
+        <w:jc w:val="left"/>
+      </w:pPr>
+      <w:r>
+        <w:rPr>
+          <w:u w:val="single"/>
+        </w:rPr>
+        <w:t>Likelihood:</w:t>
+      </w:r>
+      <w:r>
+        <w:t xml:space="preserve"> Unlikely</w:t>
+      </w:r>
+    </w:p>
+    <w:p>
+      <w:pPr>
+        <w:pStyle w:val="BodyText"/>
+        <w:shd w:val="clear" w:color="auto" w:fill="FFFFFF" w:themeFill="background1"/>
+        <w:jc w:val="left"/>
+      </w:pPr>
+      <w:r>
+        <w:rPr>
+          <w:u w:val="single"/>
+        </w:rPr>
+        <w:t>Consequence:</w:t>
+      </w:r>
+      <w:r>
+        <w:t xml:space="preserve"> Major</w:t>
+      </w:r>
+    </w:p>
+    <w:p>
+      <w:pPr>
+        <w:pStyle w:val="BodyText"/>
+        <w:shd w:val="clear" w:color="auto" w:fill="FFFFFF" w:themeFill="background1"/>
+        <w:jc w:val="left"/>
+      </w:pPr>
+      <w:r>
+        <w:rPr>
+          <w:u w:val="single"/>
+        </w:rPr>
+        <w:t>Risk rating:</w:t>
+      </w:r>
+      <w:r>
+        <w:t xml:space="preserve"> High</w:t>
+      </w:r>
+    </w:p>
+    <w:p>
+      <w:pPr>
+        <w:pStyle w:val="BodyText"/>
+        <w:shd w:val="clear" w:color="auto" w:fill="FFFFFF" w:themeFill="background1"/>
+        <w:jc w:val="left"/>
+        <w:rPr>
+          <w:b/>
+          <w:sz w:val="28"/>
+        </w:rPr>
+      </w:pPr>
+      <w:r>
+        <w:rPr>
+          <w:b/>
+          <w:sz w:val="28"/>
+        </w:rPr>
+        <w:t>Risk Treatment</w:t>
+      </w:r>
+    </w:p>
+    <w:p>
+      <w:pPr>
+        <w:pStyle w:val="BodyText"/>
+        <w:numPr>
+          <w:ilvl w:val="0"/>
+          <w:numId w:val="36"/>
+        </w:numPr>
+        <w:shd w:val="clear" w:color="auto" w:fill="FFFFFF" w:themeFill="background1"/>
+        <w:jc w:val="left"/>
+      </w:pPr>
+      <w:r>
+        <w:t xml:space="preserve">All testing will be taken out in the </w:t>
+      </w:r>
+      <w:r>
+        <w:t>hanger at ARCAA research building at Brisbane Airport</w:t>
+      </w:r>
+      <w:r>
+        <w:t>. Group members will only be permitted to enter the room while testing.</w:t>
+      </w:r>
+      <w:r>
+        <w:t xml:space="preserve"> The hanger is large enough for all ground members to be standing more than 10 meters of the helicopter while in operation.</w:t>
+      </w:r>
+    </w:p>
+    <w:p>
+      <w:pPr>
+        <w:pStyle w:val="BodyText"/>
+        <w:numPr>
+          <w:ilvl w:val="0"/>
+          <w:numId w:val="36"/>
+        </w:numPr>
+        <w:shd w:val="clear" w:color="auto" w:fill="FFFFFF" w:themeFill="background1"/>
+        <w:jc w:val="left"/>
+      </w:pPr>
+      <w:r>
+        <w:t>All members of the group must wear eye protection whilst in the testing room. All members will be trained in the operation of the testing apparatus, and will know the emergency shutdown procedure.</w:t>
+      </w:r>
+    </w:p>
+    <w:p>
+      <w:pPr>
+        <w:pStyle w:val="BodyText"/>
+        <w:numPr>
+          <w:ilvl w:val="0"/>
+          <w:numId w:val="36"/>
+        </w:numPr>
+        <w:shd w:val="clear" w:color="auto" w:fill="FFFFFF" w:themeFill="background1"/>
+        <w:jc w:val="left"/>
+      </w:pPr>
+      <w:r>
+        <w:t>Unrestricted testing will only be commenced once all group members are satisfied that the helicopter passes all safety measure through ground testing.</w:t>
+      </w:r>
+    </w:p>
+    <w:p>
+      <w:pPr>
+        <w:pStyle w:val="BodyText"/>
+        <w:numPr>
+          <w:ilvl w:val="0"/>
+          <w:numId w:val="36"/>
+        </w:numPr>
+        <w:shd w:val="clear" w:color="auto" w:fill="FFFFFF" w:themeFill="background1"/>
+        <w:jc w:val="left"/>
+      </w:pPr>
+      <w:r>
+        <w:t>First Aid and fire fighting equipment will be onsite in case of an emergency.</w:t>
+      </w:r>
+    </w:p>
+    <w:p>
+      <w:pPr>
+        <w:pStyle w:val="BodyText"/>
+        <w:shd w:val="clear" w:color="auto" w:fill="FFFFFF" w:themeFill="background1"/>
+        <w:jc w:val="left"/>
+        <w:rPr>
+          <w:b/>
+          <w:sz w:val="28"/>
+        </w:rPr>
+      </w:pPr>
+      <w:r>
+        <w:rPr>
+          <w:b/>
+          <w:sz w:val="28"/>
+        </w:rPr>
+        <w:t>Risk Treatment Type</w:t>
+      </w:r>
+    </w:p>
+    <w:p>
+      <w:pPr>
+        <w:pStyle w:val="BodyText"/>
+        <w:shd w:val="clear" w:color="auto" w:fill="FFFFFF" w:themeFill="background1"/>
+        <w:jc w:val="left"/>
+      </w:pPr>
+      <w:r>
+        <w:t>Engineering</w:t>
+      </w:r>
+    </w:p>
+    <w:p>
+      <w:pPr>
+        <w:pStyle w:val="BodyText"/>
+        <w:shd w:val="clear" w:color="auto" w:fill="FFFFFF" w:themeFill="background1"/>
+        <w:jc w:val="left"/>
+      </w:pPr>
+      <w:r>
+        <w:t>Isolation</w:t>
+      </w:r>
+    </w:p>
+    <w:p>
+      <w:pPr>
+        <w:pStyle w:val="BodyText"/>
+        <w:shd w:val="clear" w:color="auto" w:fill="FFFFFF" w:themeFill="background1"/>
+        <w:jc w:val="left"/>
+        <w:rPr>
+          <w:b/>
+          <w:sz w:val="28"/>
+        </w:rPr>
+      </w:pPr>
+      <w:r>
+        <w:rPr>
+          <w:b/>
+          <w:sz w:val="28"/>
+        </w:rPr>
+        <w:lastRenderedPageBreak/>
+        <w:t>Residual Risk Assessment</w:t>
+      </w:r>
+    </w:p>
+    <w:p>
+      <w:pPr>
+        <w:pStyle w:val="BodyText"/>
+        <w:shd w:val="clear" w:color="auto" w:fill="FFFFFF" w:themeFill="background1"/>
+        <w:jc w:val="left"/>
+      </w:pPr>
+      <w:r>
+        <w:rPr>
+          <w:u w:val="single"/>
+        </w:rPr>
+        <w:t>Effectiveness of proposed Controls</w:t>
+      </w:r>
+      <w:r>
+        <w:t>: Good</w:t>
+      </w:r>
+    </w:p>
+    <w:p>
+      <w:pPr>
+        <w:pStyle w:val="BodyText"/>
+        <w:shd w:val="clear" w:color="auto" w:fill="FFFFFF" w:themeFill="background1"/>
+        <w:jc w:val="left"/>
+      </w:pPr>
+      <w:r>
+        <w:rPr>
+          <w:u w:val="single"/>
+        </w:rPr>
+        <w:t>Residual Risk Rating</w:t>
+      </w:r>
+      <w:r>
+        <w:t>: Low</w:t>
+      </w:r>
+    </w:p>
+    <w:p>
+      <w:pPr>
+        <w:pStyle w:val="BodyText"/>
+        <w:shd w:val="clear" w:color="auto" w:fill="FFFFFF" w:themeFill="background1"/>
+        <w:jc w:val="left"/>
+        <w:rPr>
+          <w:b/>
+          <w:sz w:val="28"/>
+        </w:rPr>
+      </w:pPr>
+      <w:r>
+        <w:rPr>
+          <w:b/>
+          <w:sz w:val="28"/>
+        </w:rPr>
+        <w:t>Risk Assessment</w:t>
+      </w:r>
+    </w:p>
+    <w:p>
+      <w:pPr>
+        <w:pStyle w:val="BodyText"/>
+        <w:shd w:val="clear" w:color="auto" w:fill="FFFFFF" w:themeFill="background1"/>
+        <w:jc w:val="left"/>
+      </w:pPr>
+      <w:r>
+        <w:rPr>
+          <w:noProof/>
+          <w:lang w:val="en-US"/>
+        </w:rPr>
+        <w:pict>
+          <v:line id="_x0000_s2164" style="position:absolute;z-index:251790336;mso-wrap-edited:f" from="322.05pt,15.8pt" to="440.7pt,15.8pt" wrapcoords="-273 -2147483648 -273 -2147483648 22283 -2147483648 22420 -2147483648 22146 -2147483648 21873 -2147483648 -273 -2147483648" strokecolor="black [3213]" strokeweight="1pt">
+            <v:fill o:detectmouseclick="t"/>
+            <v:shadow on="t" opacity="22938f" offset="0"/>
+          </v:line>
+        </w:pict>
+      </w:r>
+      <w:r>
+        <w:rPr>
+          <w:noProof/>
+          <w:lang w:val="en-US"/>
+        </w:rPr>
+        <w:pict>
+          <v:line id="_x0000_s2163" style="position:absolute;z-index:251789312;mso-wrap-edited:f" from="73.45pt,15.8pt" to="192.1pt,15.8pt" wrapcoords="-273 -2147483648 -273 -2147483648 22283 -2147483648 22420 -2147483648 22146 -2147483648 21873 -2147483648 -273 -2147483648" strokecolor="black [3213]" strokeweight="1pt">
+            <v:fill o:detectmouseclick="t"/>
+            <v:shadow on="t" opacity="22938f" offset="0"/>
+          </v:line>
+        </w:pict>
+      </w:r>
+      <w:r>
+        <w:rPr>
+          <w:u w:val="single"/>
+        </w:rPr>
+        <w:t>Assessed by</w:t>
+      </w:r>
+      <w:r>
+        <w:t>:</w:t>
+      </w:r>
+      <w:r>
+        <w:tab/>
+      </w:r>
+      <w:r>
+        <w:tab/>
+      </w:r>
+      <w:r>
+        <w:tab/>
+      </w:r>
+      <w:r>
+        <w:tab/>
+      </w:r>
+      <w:r>
+        <w:tab/>
+      </w:r>
+      <w:r>
+        <w:tab/>
+      </w:r>
+      <w:r>
+        <w:rPr>
+          <w:u w:val="single"/>
+        </w:rPr>
+        <w:t>Date</w:t>
+      </w:r>
+      <w:r>
+        <w:t>:</w:t>
+      </w:r>
+    </w:p>
+    <w:p>
+      <w:pPr>
+        <w:pStyle w:val="BodyText"/>
+        <w:shd w:val="clear" w:color="auto" w:fill="FFFFFF" w:themeFill="background1"/>
+        <w:jc w:val="left"/>
+      </w:pPr>
+      <w:r>
+        <w:rPr>
+          <w:noProof/>
+          <w:lang w:val="en-US"/>
+        </w:rPr>
+        <w:pict>
+          <v:line id="_x0000_s2166" style="position:absolute;z-index:251792384;mso-wrap-edited:f" from="322.05pt,15.45pt" to="440.7pt,15.45pt" wrapcoords="-273 -2147483648 -273 -2147483648 22283 -2147483648 22420 -2147483648 22146 -2147483648 21873 -2147483648 -273 -2147483648" strokecolor="black [3213]" strokeweight="1pt">
+            <v:fill o:detectmouseclick="t"/>
+            <v:shadow on="t" opacity="22938f" offset="0"/>
+          </v:line>
+        </w:pict>
+      </w:r>
+      <w:r>
+        <w:rPr>
+          <w:noProof/>
+          <w:lang w:val="en-US"/>
+        </w:rPr>
+        <w:pict>
+          <v:line id="_x0000_s2165" style="position:absolute;z-index:251791360;mso-wrap-edited:f" from="73.45pt,15.45pt" to="192.1pt,15.45pt" wrapcoords="-273 -2147483648 -273 -2147483648 22283 -2147483648 22420 -2147483648 22146 -2147483648 21873 -2147483648 -273 -2147483648" strokecolor="black [3213]" strokeweight="1pt">
             <v:fill o:detectmouseclick="t"/>
             <v:shadow on="t" opacity="22938f" offset="0"/>
           </v:line>
@@ -23523,7 +25203,7 @@
           <w:noProof/>
           <w:sz w:val="16"/>
         </w:rPr>
-        <w:t>22/06/2010 4:27:00</w:t>
+        <w:t>13/08/2010 2:40:00</w:t>
       </w:r>
       <w:r>
         <w:rPr>
@@ -23906,7 +25586,7 @@
               <w:noProof/>
               <w:sz w:val="20"/>
             </w:rPr>
-            <w:t>18</w:t>
+            <w:t>7</w:t>
           </w:r>
           <w:r>
             <w:rPr>
@@ -23939,7 +25619,7 @@
                 <w:noProof/>
                 <w:sz w:val="20"/>
               </w:rPr>
-              <w:t>45</w:t>
+              <w:t>51</w:t>
             </w:r>
           </w:fldSimple>
         </w:p>
@@ -25730,6 +27410,92 @@
     </w:lvl>
   </w:abstractNum>
   <w:abstractNum w:abstractNumId="18">
+    <w:nsid w:val="344D1E50"/>
+    <w:multiLevelType w:val="hybridMultilevel"/>
+    <w:tmpl w:val="FB0A3A04"/>
+    <w:lvl w:ilvl="0" w:tplc="0409000F">
+      <w:start w:val="1"/>
+      <w:numFmt w:val="decimal"/>
+      <w:lvlText w:val="%1."/>
+      <w:lvlJc w:val="left"/>
+      <w:pPr>
+        <w:ind w:left="720" w:hanging="360"/>
+      </w:pPr>
+    </w:lvl>
+    <w:lvl w:ilvl="1" w:tplc="04090019" w:tentative="1">
+      <w:start w:val="1"/>
+      <w:numFmt w:val="lowerLetter"/>
+      <w:lvlText w:val="%2."/>
+      <w:lvlJc w:val="left"/>
+      <w:pPr>
+        <w:ind w:left="1440" w:hanging="360"/>
+      </w:pPr>
+    </w:lvl>
+    <w:lvl w:ilvl="2" w:tplc="0409001B" w:tentative="1">
+      <w:start w:val="1"/>
+      <w:numFmt w:val="lowerRoman"/>
+      <w:lvlText w:val="%3."/>
+      <w:lvlJc w:val="right"/>
+      <w:pPr>
+        <w:ind w:left="2160" w:hanging="180"/>
+      </w:pPr>
+    </w:lvl>
+    <w:lvl w:ilvl="3" w:tplc="0409000F" w:tentative="1">
+      <w:start w:val="1"/>
+      <w:numFmt w:val="decimal"/>
+      <w:lvlText w:val="%4."/>
+      <w:lvlJc w:val="left"/>
+      <w:pPr>
+        <w:ind w:left="2880" w:hanging="360"/>
+      </w:pPr>
+    </w:lvl>
+    <w:lvl w:ilvl="4" w:tplc="04090019" w:tentative="1">
+      <w:start w:val="1"/>
+      <w:numFmt w:val="lowerLetter"/>
+      <w:lvlText w:val="%5."/>
+      <w:lvlJc w:val="left"/>
+      <w:pPr>
+        <w:ind w:left="3600" w:hanging="360"/>
+      </w:pPr>
+    </w:lvl>
+    <w:lvl w:ilvl="5" w:tplc="0409001B" w:tentative="1">
+      <w:start w:val="1"/>
+      <w:numFmt w:val="lowerRoman"/>
+      <w:lvlText w:val="%6."/>
+      <w:lvlJc w:val="right"/>
+      <w:pPr>
+        <w:ind w:left="4320" w:hanging="180"/>
+      </w:pPr>
+    </w:lvl>
+    <w:lvl w:ilvl="6" w:tplc="0409000F" w:tentative="1">
+      <w:start w:val="1"/>
+      <w:numFmt w:val="decimal"/>
+      <w:lvlText w:val="%7."/>
+      <w:lvlJc w:val="left"/>
+      <w:pPr>
+        <w:ind w:left="5040" w:hanging="360"/>
+      </w:pPr>
+    </w:lvl>
+    <w:lvl w:ilvl="7" w:tplc="04090019" w:tentative="1">
+      <w:start w:val="1"/>
+      <w:numFmt w:val="lowerLetter"/>
+      <w:lvlText w:val="%8."/>
+      <w:lvlJc w:val="left"/>
+      <w:pPr>
+        <w:ind w:left="5760" w:hanging="360"/>
+      </w:pPr>
+    </w:lvl>
+    <w:lvl w:ilvl="8" w:tplc="0409001B" w:tentative="1">
+      <w:start w:val="1"/>
+      <w:numFmt w:val="lowerRoman"/>
+      <w:lvlText w:val="%9."/>
+      <w:lvlJc w:val="right"/>
+      <w:pPr>
+        <w:ind w:left="6480" w:hanging="180"/>
+      </w:pPr>
+    </w:lvl>
+  </w:abstractNum>
+  <w:abstractNum w:abstractNumId="19">
     <w:nsid w:val="390248F2"/>
     <w:multiLevelType w:val="multilevel"/>
     <w:tmpl w:val="935C987E"/>
@@ -25850,7 +27616,7 @@
       </w:pPr>
     </w:lvl>
   </w:abstractNum>
-  <w:abstractNum w:abstractNumId="19">
+  <w:abstractNum w:abstractNumId="20">
     <w:nsid w:val="44AD590C"/>
     <w:multiLevelType w:val="hybridMultilevel"/>
     <w:tmpl w:val="FB0A3A04"/>
@@ -25936,7 +27702,93 @@
       </w:pPr>
     </w:lvl>
   </w:abstractNum>
-  <w:abstractNum w:abstractNumId="20">
+  <w:abstractNum w:abstractNumId="21">
+    <w:nsid w:val="45D12367"/>
+    <w:multiLevelType w:val="hybridMultilevel"/>
+    <w:tmpl w:val="FB0A3A04"/>
+    <w:lvl w:ilvl="0" w:tplc="0409000F">
+      <w:start w:val="1"/>
+      <w:numFmt w:val="decimal"/>
+      <w:lvlText w:val="%1."/>
+      <w:lvlJc w:val="left"/>
+      <w:pPr>
+        <w:ind w:left="720" w:hanging="360"/>
+      </w:pPr>
+    </w:lvl>
+    <w:lvl w:ilvl="1" w:tplc="04090019" w:tentative="1">
+      <w:start w:val="1"/>
+      <w:numFmt w:val="lowerLetter"/>
+      <w:lvlText w:val="%2."/>
+      <w:lvlJc w:val="left"/>
+      <w:pPr>
+        <w:ind w:left="1440" w:hanging="360"/>
+      </w:pPr>
+    </w:lvl>
+    <w:lvl w:ilvl="2" w:tplc="0409001B" w:tentative="1">
+      <w:start w:val="1"/>
+      <w:numFmt w:val="lowerRoman"/>
+      <w:lvlText w:val="%3."/>
+      <w:lvlJc w:val="right"/>
+      <w:pPr>
+        <w:ind w:left="2160" w:hanging="180"/>
+      </w:pPr>
+    </w:lvl>
+    <w:lvl w:ilvl="3" w:tplc="0409000F" w:tentative="1">
+      <w:start w:val="1"/>
+      <w:numFmt w:val="decimal"/>
+      <w:lvlText w:val="%4."/>
+      <w:lvlJc w:val="left"/>
+      <w:pPr>
+        <w:ind w:left="2880" w:hanging="360"/>
+      </w:pPr>
+    </w:lvl>
+    <w:lvl w:ilvl="4" w:tplc="04090019" w:tentative="1">
+      <w:start w:val="1"/>
+      <w:numFmt w:val="lowerLetter"/>
+      <w:lvlText w:val="%5."/>
+      <w:lvlJc w:val="left"/>
+      <w:pPr>
+        <w:ind w:left="3600" w:hanging="360"/>
+      </w:pPr>
+    </w:lvl>
+    <w:lvl w:ilvl="5" w:tplc="0409001B" w:tentative="1">
+      <w:start w:val="1"/>
+      <w:numFmt w:val="lowerRoman"/>
+      <w:lvlText w:val="%6."/>
+      <w:lvlJc w:val="right"/>
+      <w:pPr>
+        <w:ind w:left="4320" w:hanging="180"/>
+      </w:pPr>
+    </w:lvl>
+    <w:lvl w:ilvl="6" w:tplc="0409000F" w:tentative="1">
+      <w:start w:val="1"/>
+      <w:numFmt w:val="decimal"/>
+      <w:lvlText w:val="%7."/>
+      <w:lvlJc w:val="left"/>
+      <w:pPr>
+        <w:ind w:left="5040" w:hanging="360"/>
+      </w:pPr>
+    </w:lvl>
+    <w:lvl w:ilvl="7" w:tplc="04090019" w:tentative="1">
+      <w:start w:val="1"/>
+      <w:numFmt w:val="lowerLetter"/>
+      <w:lvlText w:val="%8."/>
+      <w:lvlJc w:val="left"/>
+      <w:pPr>
+        <w:ind w:left="5760" w:hanging="360"/>
+      </w:pPr>
+    </w:lvl>
+    <w:lvl w:ilvl="8" w:tplc="0409001B" w:tentative="1">
+      <w:start w:val="1"/>
+      <w:numFmt w:val="lowerRoman"/>
+      <w:lvlText w:val="%9."/>
+      <w:lvlJc w:val="right"/>
+      <w:pPr>
+        <w:ind w:left="6480" w:hanging="180"/>
+      </w:pPr>
+    </w:lvl>
+  </w:abstractNum>
+  <w:abstractNum w:abstractNumId="22">
     <w:nsid w:val="59AE371F"/>
     <w:multiLevelType w:val="hybridMultilevel"/>
     <w:tmpl w:val="FB0A3A04"/>
@@ -26022,7 +27874,7 @@
       </w:pPr>
     </w:lvl>
   </w:abstractNum>
-  <w:abstractNum w:abstractNumId="21">
+  <w:abstractNum w:abstractNumId="23">
     <w:nsid w:val="5CAE3CCB"/>
     <w:multiLevelType w:val="hybridMultilevel"/>
     <w:tmpl w:val="FB0A3A04"/>
@@ -26108,7 +27960,7 @@
       </w:pPr>
     </w:lvl>
   </w:abstractNum>
-  <w:abstractNum w:abstractNumId="22">
+  <w:abstractNum w:abstractNumId="24">
     <w:nsid w:val="615B2AB4"/>
     <w:multiLevelType w:val="hybridMultilevel"/>
     <w:tmpl w:val="FB0A3A04"/>
@@ -26194,7 +28046,7 @@
       </w:pPr>
     </w:lvl>
   </w:abstractNum>
-  <w:abstractNum w:abstractNumId="23">
+  <w:abstractNum w:abstractNumId="25">
     <w:nsid w:val="64247D69"/>
     <w:multiLevelType w:val="hybridMultilevel"/>
     <w:tmpl w:val="FB0A3A04"/>
@@ -26280,7 +28132,7 @@
       </w:pPr>
     </w:lvl>
   </w:abstractNum>
-  <w:abstractNum w:abstractNumId="24">
+  <w:abstractNum w:abstractNumId="26">
     <w:nsid w:val="65C80081"/>
     <w:multiLevelType w:val="hybridMultilevel"/>
     <w:tmpl w:val="FB0A3A04"/>
@@ -26366,7 +28218,93 @@
       </w:pPr>
     </w:lvl>
   </w:abstractNum>
-  <w:abstractNum w:abstractNumId="25">
+  <w:abstractNum w:abstractNumId="27">
+    <w:nsid w:val="71B2772E"/>
+    <w:multiLevelType w:val="hybridMultilevel"/>
+    <w:tmpl w:val="FB0A3A04"/>
+    <w:lvl w:ilvl="0" w:tplc="0409000F">
+      <w:start w:val="1"/>
+      <w:numFmt w:val="decimal"/>
+      <w:lvlText w:val="%1."/>
+      <w:lvlJc w:val="left"/>
+      <w:pPr>
+        <w:ind w:left="720" w:hanging="360"/>
+      </w:pPr>
+    </w:lvl>
+    <w:lvl w:ilvl="1" w:tplc="04090019" w:tentative="1">
+      <w:start w:val="1"/>
+      <w:numFmt w:val="lowerLetter"/>
+      <w:lvlText w:val="%2."/>
+      <w:lvlJc w:val="left"/>
+      <w:pPr>
+        <w:ind w:left="1440" w:hanging="360"/>
+      </w:pPr>
+    </w:lvl>
+    <w:lvl w:ilvl="2" w:tplc="0409001B" w:tentative="1">
+      <w:start w:val="1"/>
+      <w:numFmt w:val="lowerRoman"/>
+      <w:lvlText w:val="%3."/>
+      <w:lvlJc w:val="right"/>
+      <w:pPr>
+        <w:ind w:left="2160" w:hanging="180"/>
+      </w:pPr>
+    </w:lvl>
+    <w:lvl w:ilvl="3" w:tplc="0409000F" w:tentative="1">
+      <w:start w:val="1"/>
+      <w:numFmt w:val="decimal"/>
+      <w:lvlText w:val="%4."/>
+      <w:lvlJc w:val="left"/>
+      <w:pPr>
+        <w:ind w:left="2880" w:hanging="360"/>
+      </w:pPr>
+    </w:lvl>
+    <w:lvl w:ilvl="4" w:tplc="04090019" w:tentative="1">
+      <w:start w:val="1"/>
+      <w:numFmt w:val="lowerLetter"/>
+      <w:lvlText w:val="%5."/>
+      <w:lvlJc w:val="left"/>
+      <w:pPr>
+        <w:ind w:left="3600" w:hanging="360"/>
+      </w:pPr>
+    </w:lvl>
+    <w:lvl w:ilvl="5" w:tplc="0409001B" w:tentative="1">
+      <w:start w:val="1"/>
+      <w:numFmt w:val="lowerRoman"/>
+      <w:lvlText w:val="%6."/>
+      <w:lvlJc w:val="right"/>
+      <w:pPr>
+        <w:ind w:left="4320" w:hanging="180"/>
+      </w:pPr>
+    </w:lvl>
+    <w:lvl w:ilvl="6" w:tplc="0409000F" w:tentative="1">
+      <w:start w:val="1"/>
+      <w:numFmt w:val="decimal"/>
+      <w:lvlText w:val="%7."/>
+      <w:lvlJc w:val="left"/>
+      <w:pPr>
+        <w:ind w:left="5040" w:hanging="360"/>
+      </w:pPr>
+    </w:lvl>
+    <w:lvl w:ilvl="7" w:tplc="04090019" w:tentative="1">
+      <w:start w:val="1"/>
+      <w:numFmt w:val="lowerLetter"/>
+      <w:lvlText w:val="%8."/>
+      <w:lvlJc w:val="left"/>
+      <w:pPr>
+        <w:ind w:left="5760" w:hanging="360"/>
+      </w:pPr>
+    </w:lvl>
+    <w:lvl w:ilvl="8" w:tplc="0409001B" w:tentative="1">
+      <w:start w:val="1"/>
+      <w:numFmt w:val="lowerRoman"/>
+      <w:lvlText w:val="%9."/>
+      <w:lvlJc w:val="right"/>
+      <w:pPr>
+        <w:ind w:left="6480" w:hanging="180"/>
+      </w:pPr>
+    </w:lvl>
+  </w:abstractNum>
+  <w:abstractNum w:abstractNumId="28">
     <w:nsid w:val="76B55BC6"/>
     <w:multiLevelType w:val="hybridMultilevel"/>
     <w:tmpl w:val="FB0A3A04"/>
@@ -26452,7 +28390,7 @@
       </w:pPr>
     </w:lvl>
   </w:abstractNum>
-  <w:abstractNum w:abstractNumId="26">
+  <w:abstractNum w:abstractNumId="29">
     <w:nsid w:val="76C23DEF"/>
     <w:multiLevelType w:val="hybridMultilevel"/>
     <w:tmpl w:val="86700F54"/>
@@ -26592,7 +28530,7 @@
       </w:rPr>
     </w:lvl>
   </w:abstractNum>
-  <w:abstractNum w:abstractNumId="27">
+  <w:abstractNum w:abstractNumId="30">
     <w:nsid w:val="77FF3A76"/>
     <w:multiLevelType w:val="hybridMultilevel"/>
     <w:tmpl w:val="FB0A3A04"/>
@@ -26678,7 +28616,7 @@
       </w:pPr>
     </w:lvl>
   </w:abstractNum>
-  <w:abstractNum w:abstractNumId="28">
+  <w:abstractNum w:abstractNumId="31">
     <w:nsid w:val="78A64D0F"/>
     <w:multiLevelType w:val="hybridMultilevel"/>
     <w:tmpl w:val="FB0A3A04"/>
@@ -26764,7 +28702,7 @@
       </w:pPr>
     </w:lvl>
   </w:abstractNum>
-  <w:abstractNum w:abstractNumId="29">
+  <w:abstractNum w:abstractNumId="32">
     <w:nsid w:val="7AAD15B6"/>
     <w:multiLevelType w:val="hybridMultilevel"/>
     <w:tmpl w:val="FB0A3A04"/>
@@ -26850,7 +28788,7 @@
       </w:pPr>
     </w:lvl>
   </w:abstractNum>
-  <w:abstractNum w:abstractNumId="30">
+  <w:abstractNum w:abstractNumId="33">
     <w:nsid w:val="7D101D94"/>
     <w:multiLevelType w:val="hybridMultilevel"/>
     <w:tmpl w:val="FB0A3A04"/>
@@ -26936,7 +28874,7 @@
       </w:pPr>
     </w:lvl>
   </w:abstractNum>
-  <w:abstractNum w:abstractNumId="31">
+  <w:abstractNum w:abstractNumId="34">
     <w:nsid w:val="7DF43EEC"/>
     <w:multiLevelType w:val="hybridMultilevel"/>
     <w:tmpl w:val="FB0A3A04"/>
@@ -27022,7 +28960,7 @@
       </w:pPr>
     </w:lvl>
   </w:abstractNum>
-  <w:abstractNum w:abstractNumId="32">
+  <w:abstractNum w:abstractNumId="35">
     <w:nsid w:val="7F676DD6"/>
     <w:multiLevelType w:val="hybridMultilevel"/>
     <w:tmpl w:val="FB0A3A04"/>
@@ -27109,7 +29047,7 @@
     </w:lvl>
   </w:abstractNum>
   <w:num w:numId="1">
-    <w:abstractNumId w:val="18"/>
+    <w:abstractNumId w:val="19"/>
   </w:num>
   <w:num w:numId="2">
     <w:abstractNumId w:val="6"/>
@@ -27127,7 +29065,7 @@
     <w:abstractNumId w:val="14"/>
   </w:num>
   <w:num w:numId="7">
-    <w:abstractNumId w:val="26"/>
+    <w:abstractNumId w:val="29"/>
   </w:num>
   <w:num w:numId="8">
     <w:abstractNumId w:val="4"/>
@@ -27166,19 +29104,19 @@
     <w:abstractNumId w:val="12"/>
   </w:num>
   <w:num w:numId="11">
-    <w:abstractNumId w:val="21"/>
+    <w:abstractNumId w:val="23"/>
   </w:num>
   <w:num w:numId="12">
-    <w:abstractNumId w:val="24"/>
+    <w:abstractNumId w:val="26"/>
   </w:num>
   <w:num w:numId="13">
     <w:abstractNumId w:val="3"/>
   </w:num>
   <w:num w:numId="14">
-    <w:abstractNumId w:val="19"/>
+    <w:abstractNumId w:val="20"/>
   </w:num>
   <w:num w:numId="15">
-    <w:abstractNumId w:val="29"/>
+    <w:abstractNumId w:val="32"/>
   </w:num>
   <w:num w:numId="16">
     <w:abstractNumId w:val="9"/>
@@ -27190,10 +29128,10 @@
     <w:abstractNumId w:val="13"/>
   </w:num>
   <w:num w:numId="19">
-    <w:abstractNumId w:val="25"/>
+    <w:abstractNumId w:val="28"/>
   </w:num>
   <w:num w:numId="20">
-    <w:abstractNumId w:val="31"/>
+    <w:abstractNumId w:val="34"/>
   </w:num>
   <w:num w:numId="21">
     <w:abstractNumId w:val="8"/>
@@ -27202,25 +29140,25 @@
     <w:abstractNumId w:val="7"/>
   </w:num>
   <w:num w:numId="23">
-    <w:abstractNumId w:val="22"/>
+    <w:abstractNumId w:val="24"/>
   </w:num>
   <w:num w:numId="24">
+    <w:abstractNumId w:val="33"/>
+  </w:num>
+  <w:num w:numId="25">
     <w:abstractNumId w:val="30"/>
   </w:num>
-  <w:num w:numId="25">
-    <w:abstractNumId w:val="27"/>
-  </w:num>
   <w:num w:numId="26">
-    <w:abstractNumId w:val="32"/>
+    <w:abstractNumId w:val="35"/>
   </w:num>
   <w:num w:numId="27">
     <w:abstractNumId w:val="1"/>
   </w:num>
   <w:num w:numId="28">
-    <w:abstractNumId w:val="23"/>
+    <w:abstractNumId w:val="25"/>
   </w:num>
   <w:num w:numId="29">
-    <w:abstractNumId w:val="28"/>
+    <w:abstractNumId w:val="31"/>
   </w:num>
   <w:num w:numId="30">
     <w:abstractNumId w:val="0"/>
@@ -27232,7 +29170,16 @@
     <w:abstractNumId w:val="17"/>
   </w:num>
   <w:num w:numId="33">
-    <w:abstractNumId w:val="20"/>
+    <w:abstractNumId w:val="22"/>
+  </w:num>
+  <w:num w:numId="34">
+    <w:abstractNumId w:val="27"/>
+  </w:num>
+  <w:num w:numId="35">
+    <w:abstractNumId w:val="21"/>
+  </w:num>
+  <w:num w:numId="36">
+    <w:abstractNumId w:val="18"/>
   </w:num>
   <w:numIdMacAtCleanup w:val="1"/>
 </w:numbering>
@@ -28386,7 +30333,7 @@
 </file>
 
 <file path=customXml/itemProps1.xml><?xml version="1.0" encoding="utf-8"?>
-<ds:datastoreItem xmlns:ds="http://schemas.openxmlformats.org/officeDocument/2006/customXml" ds:itemID="{C65C5EA1-18F8-40D8-BE8B-0B52678CC892}">
+<ds:datastoreItem xmlns:ds="http://schemas.openxmlformats.org/officeDocument/2006/customXml" ds:itemID="{048730A9-178A-43B6-A6E4-E9A8430C9896}">
   <ds:schemaRefs>
     <ds:schemaRef ds:uri="http://schemas.openxmlformats.org/officeDocument/2006/bibliography"/>
   </ds:schemaRefs>

</xml_diff>